<commit_message>
Fixed by Khoi Cyka Blyat
</commit_message>
<xml_diff>
--- a/ThietKe/ThietKe.docx
+++ b/ThietKe/ThietKe.docx
@@ -1,6 +1,6 @@
 
 <file path=word/document.xml><?xml version="1.0" encoding="utf-8"?>
-<w:document xmlns:wpc="http://schemas.microsoft.com/office/word/2010/wordprocessingCanvas" xmlns:mc="http://schemas.openxmlformats.org/markup-compatibility/2006" xmlns:o="urn:schemas-microsoft-com:office:office" xmlns:r="http://schemas.openxmlformats.org/officeDocument/2006/relationships" xmlns:m="http://schemas.openxmlformats.org/officeDocument/2006/math" xmlns:v="urn:schemas-microsoft-com:vml" xmlns:wp14="http://schemas.microsoft.com/office/word/2010/wordprocessingDrawing" xmlns:wp="http://schemas.openxmlformats.org/drawingml/2006/wordprocessingDrawing" xmlns:w10="urn:schemas-microsoft-com:office:word" xmlns:w="http://schemas.openxmlformats.org/wordprocessingml/2006/main" xmlns:w14="http://schemas.microsoft.com/office/word/2010/wordml" xmlns:wpg="http://schemas.microsoft.com/office/word/2010/wordprocessingGroup" xmlns:wpi="http://schemas.microsoft.com/office/word/2010/wordprocessingInk" xmlns:wne="http://schemas.microsoft.com/office/word/2006/wordml" xmlns:wps="http://schemas.microsoft.com/office/word/2010/wordprocessingShape" mc:Ignorable="w14 wp14">
+<w:document xmlns:wpc="http://schemas.microsoft.com/office/word/2010/wordprocessingCanvas" xmlns:mc="http://schemas.openxmlformats.org/markup-compatibility/2006" xmlns:o="urn:schemas-microsoft-com:office:office" xmlns:r="http://schemas.openxmlformats.org/officeDocument/2006/relationships" xmlns:m="http://schemas.openxmlformats.org/officeDocument/2006/math" xmlns:v="urn:schemas-microsoft-com:vml" xmlns:wp14="http://schemas.microsoft.com/office/word/2010/wordprocessingDrawing" xmlns:wp="http://schemas.openxmlformats.org/drawingml/2006/wordprocessingDrawing" xmlns:w10="urn:schemas-microsoft-com:office:word" xmlns:w="http://schemas.openxmlformats.org/wordprocessingml/2006/main" xmlns:w14="http://schemas.microsoft.com/office/word/2010/wordml" xmlns:w15="http://schemas.microsoft.com/office/word/2012/wordml" xmlns:wpg="http://schemas.microsoft.com/office/word/2010/wordprocessingGroup" xmlns:wpi="http://schemas.microsoft.com/office/word/2010/wordprocessingInk" xmlns:wne="http://schemas.microsoft.com/office/word/2006/wordml" xmlns:wps="http://schemas.microsoft.com/office/word/2010/wordprocessingShape" mc:Ignorable="w14 w15 wp14">
   <w:body>
     <w:p>
       <w:pPr>
@@ -71,7 +71,7 @@
                             </pic:cNvPicPr>
                           </pic:nvPicPr>
                           <pic:blipFill>
-                            <a:blip r:embed="rId7" cstate="print">
+                            <a:blip r:embed="rId6" cstate="print">
                               <a:extLst>
                                 <a:ext uri="{28A0092B-C50C-407E-A947-70E740481C1C}">
                                   <a14:useLocalDpi xmlns:a14="http://schemas.microsoft.com/office/drawing/2010/main" val="0"/>
@@ -124,7 +124,7 @@
                             </pic:cNvPicPr>
                           </pic:nvPicPr>
                           <pic:blipFill>
-                            <a:blip r:embed="rId8">
+                            <a:blip r:embed="rId7">
                               <a:extLst>
                                 <a:ext uri="{28A0092B-C50C-407E-A947-70E740481C1C}">
                                   <a14:useLocalDpi xmlns:a14="http://schemas.microsoft.com/office/drawing/2010/main" val="0"/>
@@ -178,7 +178,7 @@
                           </pic:cNvPicPr>
                         </pic:nvPicPr>
                         <pic:blipFill>
-                          <a:blip r:embed="rId9" cstate="print">
+                          <a:blip r:embed="rId8" cstate="print">
                             <a:extLst>
                               <a:ext uri="{28A0092B-C50C-407E-A947-70E740481C1C}">
                                 <a14:useLocalDpi xmlns:a14="http://schemas.microsoft.com/office/drawing/2010/main" val="0"/>
@@ -244,7 +244,7 @@
                             </pic:cNvPicPr>
                           </pic:nvPicPr>
                           <pic:blipFill>
-                            <a:blip r:embed="rId10" cstate="print">
+                            <a:blip r:embed="rId9" cstate="print">
                               <a:extLst>
                                 <a:ext uri="{28A0092B-C50C-407E-A947-70E740481C1C}">
                                   <a14:useLocalDpi xmlns:a14="http://schemas.microsoft.com/office/drawing/2010/main" val="0"/>
@@ -297,7 +297,7 @@
                             </pic:cNvPicPr>
                           </pic:nvPicPr>
                           <pic:blipFill>
-                            <a:blip r:embed="rId8">
+                            <a:blip r:embed="rId7">
                               <a:extLst>
                                 <a:ext uri="{28A0092B-C50C-407E-A947-70E740481C1C}">
                                   <a14:useLocalDpi xmlns:a14="http://schemas.microsoft.com/office/drawing/2010/main" val="0"/>
@@ -364,7 +364,7 @@
                             </pic:cNvPicPr>
                           </pic:nvPicPr>
                           <pic:blipFill>
-                            <a:blip r:embed="rId10" cstate="print">
+                            <a:blip r:embed="rId9" cstate="print">
                               <a:extLst>
                                 <a:ext uri="{28A0092B-C50C-407E-A947-70E740481C1C}">
                                   <a14:useLocalDpi xmlns:a14="http://schemas.microsoft.com/office/drawing/2010/main" val="0"/>
@@ -417,7 +417,7 @@
                             </pic:cNvPicPr>
                           </pic:nvPicPr>
                           <pic:blipFill>
-                            <a:blip r:embed="rId8">
+                            <a:blip r:embed="rId7">
                               <a:extLst>
                                 <a:ext uri="{28A0092B-C50C-407E-A947-70E740481C1C}">
                                   <a14:useLocalDpi xmlns:a14="http://schemas.microsoft.com/office/drawing/2010/main" val="0"/>
@@ -484,7 +484,7 @@
                             </pic:cNvPicPr>
                           </pic:nvPicPr>
                           <pic:blipFill>
-                            <a:blip r:embed="rId7" cstate="print">
+                            <a:blip r:embed="rId6" cstate="print">
                               <a:extLst>
                                 <a:ext uri="{28A0092B-C50C-407E-A947-70E740481C1C}">
                                   <a14:useLocalDpi xmlns:a14="http://schemas.microsoft.com/office/drawing/2010/main" val="0"/>
@@ -537,7 +537,7 @@
                             </pic:cNvPicPr>
                           </pic:nvPicPr>
                           <pic:blipFill>
-                            <a:blip r:embed="rId8">
+                            <a:blip r:embed="rId7">
                               <a:extLst>
                                 <a:ext uri="{28A0092B-C50C-407E-A947-70E740481C1C}">
                                   <a14:useLocalDpi xmlns:a14="http://schemas.microsoft.com/office/drawing/2010/main" val="0"/>
@@ -591,7 +591,7 @@
                           </pic:cNvPicPr>
                         </pic:nvPicPr>
                         <pic:blipFill>
-                          <a:blip r:embed="rId11">
+                          <a:blip r:embed="rId10">
                             <a:lum bright="6000" contrast="48000"/>
                             <a:extLst>
                               <a:ext uri="{28A0092B-C50C-407E-A947-70E740481C1C}">
@@ -645,7 +645,7 @@
                           </pic:cNvPicPr>
                         </pic:nvPicPr>
                         <pic:blipFill>
-                          <a:blip r:embed="rId11">
+                          <a:blip r:embed="rId10">
                             <a:extLst>
                               <a:ext uri="{28A0092B-C50C-407E-A947-70E740481C1C}">
                                 <a14:useLocalDpi xmlns:a14="http://schemas.microsoft.com/office/drawing/2010/main" val="0"/>
@@ -693,7 +693,7 @@
                           </pic:cNvPicPr>
                         </pic:nvPicPr>
                         <pic:blipFill>
-                          <a:blip r:embed="rId9" cstate="print">
+                          <a:blip r:embed="rId8" cstate="print">
                             <a:extLst>
                               <a:ext uri="{28A0092B-C50C-407E-A947-70E740481C1C}">
                                 <a14:useLocalDpi xmlns:a14="http://schemas.microsoft.com/office/drawing/2010/main" val="0"/>
@@ -750,10 +750,10 @@
               </wp:anchor>
             </w:drawing>
           </mc:Choice>
-          <mc:Fallback xmlns:w16se="http://schemas.microsoft.com/office/word/2015/wordml/symex" xmlns:w15="http://schemas.microsoft.com/office/word/2012/wordml" xmlns:cx="http://schemas.microsoft.com/office/drawing/2014/chartex">
+          <mc:Fallback>
             <w:pict>
-              <v:group w14:anchorId="5A798D5E" id="Group 339" o:spid="_x0000_s1026" style="position:absolute;margin-left:0;margin-top:-4.35pt;width:529.25pt;height:699.05pt;z-index:-251657216;mso-position-horizontal:center;mso-position-horizontal-relative:margin" coordorigin="1985,1418" coordsize="8820,14097" o:gfxdata="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">
-                <v:group id="Group 5" o:spid="_x0000_s1027" style="position:absolute;left:1985;top:1418;width:1905;height:1920" coordorigin="1985,1418" coordsize="1905,1920" o:gfxdata="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">
+              <v:group w14:anchorId="0D1C5E8A" id="Group 339" o:spid="_x0000_s1026" style="position:absolute;margin-left:0;margin-top:-4.35pt;width:529.25pt;height:699.05pt;z-index:-251657216;mso-position-horizontal:center;mso-position-horizontal-relative:margin" coordorigin="1985,1418" coordsize="8820,14097" o:gfxdata="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">
+                <v:group id="Group 5" o:spid="_x0000_s1027" style="position:absolute;left:1985;top:1418;width:1905;height:1920" coordorigin="1985,1418" coordsize="1905,1920" o:gfxdata="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">
                   <v:shapetype id="_x0000_t75" coordsize="21600,21600" o:spt="75" o:preferrelative="t" path="m@4@5l@4@11@9@11@9@5xe" filled="f" stroked="f">
                     <v:stroke joinstyle="miter"/>
                     <v:formulas>
@@ -773,48 +773,48 @@
                     <v:path o:extrusionok="f" gradientshapeok="t" o:connecttype="rect"/>
                     <o:lock v:ext="edit" aspectratio="t"/>
                   </v:shapetype>
-                  <v:shape id="Picture 6" o:spid="_x0000_s1028" type="#_x0000_t75" alt="CRNRC057" style="position:absolute;left:1978;top:1425;width:1920;height:1905;rotation:-90;visibility:visible;mso-wrap-style:square" o:gfxdata="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">
-                    <v:imagedata r:id="rId12" o:title="CRNRC057"/>
+                  <v:shape id="Picture 6" o:spid="_x0000_s1028" type="#_x0000_t75" alt="CRNRC057" style="position:absolute;left:1978;top:1425;width:1920;height:1905;rotation:-90;visibility:visible;mso-wrap-style:square" o:gfxdata="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">
+                    <v:imagedata r:id="rId11" o:title="CRNRC057"/>
                   </v:shape>
-                  <v:shape id="Picture 7" o:spid="_x0000_s1029" type="#_x0000_t75" alt="CRNRC047" style="position:absolute;left:2373;top:1872;width:870;height:855;rotation:-90;visibility:visible;mso-wrap-style:square" o:gfxdata="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">
-                    <v:imagedata r:id="rId13" o:title="CRNRC047"/>
+                  <v:shape id="Picture 7" o:spid="_x0000_s1029" type="#_x0000_t75" alt="CRNRC047" style="position:absolute;left:2373;top:1872;width:870;height:855;rotation:-90;visibility:visible;mso-wrap-style:square" o:gfxdata="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">
+                    <v:imagedata r:id="rId12" o:title="CRNRC047"/>
                   </v:shape>
                 </v:group>
-                <v:shape id="Picture 8" o:spid="_x0000_s1030" type="#_x0000_t75" alt="J0105250" style="position:absolute;left:3865;top:1544;width:4860;height:194;visibility:visible;mso-wrap-style:square" o:gfxdata="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">
-                  <v:imagedata r:id="rId14" o:title="J0105250"/>
+                <v:shape id="Picture 8" o:spid="_x0000_s1030" type="#_x0000_t75" alt="J0105250" style="position:absolute;left:3865;top:1544;width:4860;height:194;visibility:visible;mso-wrap-style:square" o:gfxdata="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">
+                  <v:imagedata r:id="rId13" o:title="J0105250"/>
                 </v:shape>
-                <v:group id="Group 9" o:spid="_x0000_s1031" style="position:absolute;left:8892;top:1418;width:1905;height:1920;rotation:90" coordorigin="1985,1418" coordsize="1905,1920" o:gfxdata="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">
-                  <v:shape id="Picture 10" o:spid="_x0000_s1032" type="#_x0000_t75" alt="CRNRC057" style="position:absolute;left:1978;top:1425;width:1920;height:1905;rotation:-90;visibility:visible;mso-wrap-style:square" o:gfxdata="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">
-                    <v:imagedata r:id="rId15" o:title="CRNRC057"/>
+                <v:group id="Group 9" o:spid="_x0000_s1031" style="position:absolute;left:8892;top:1418;width:1905;height:1920;rotation:90" coordorigin="1985,1418" coordsize="1905,1920" o:gfxdata="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">
+                  <v:shape id="Picture 10" o:spid="_x0000_s1032" type="#_x0000_t75" alt="CRNRC057" style="position:absolute;left:1978;top:1425;width:1920;height:1905;rotation:-90;visibility:visible;mso-wrap-style:square" o:gfxdata="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">
+                    <v:imagedata r:id="rId14" o:title="CRNRC057"/>
                   </v:shape>
-                  <v:shape id="Picture 11" o:spid="_x0000_s1033" type="#_x0000_t75" alt="CRNRC047" style="position:absolute;left:2373;top:1872;width:870;height:855;rotation:-90;visibility:visible;mso-wrap-style:square" o:gfxdata="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">
-                    <v:imagedata r:id="rId13" o:title="CRNRC047"/>
+                  <v:shape id="Picture 11" o:spid="_x0000_s1033" type="#_x0000_t75" alt="CRNRC047" style="position:absolute;left:2373;top:1872;width:870;height:855;rotation:-90;visibility:visible;mso-wrap-style:square" o:gfxdata="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">
+                    <v:imagedata r:id="rId12" o:title="CRNRC047"/>
                   </v:shape>
                 </v:group>
-                <v:group id="Group 12" o:spid="_x0000_s1034" style="position:absolute;left:1992;top:13595;width:1905;height:1920;rotation:-90" coordorigin="1985,1418" coordsize="1905,1920" o:gfxdata="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">
-                  <v:shape id="Picture 13" o:spid="_x0000_s1035" type="#_x0000_t75" alt="CRNRC057" style="position:absolute;left:1978;top:1425;width:1920;height:1905;rotation:-90;visibility:visible;mso-wrap-style:square" o:gfxdata="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">
-                    <v:imagedata r:id="rId15" o:title="CRNRC057"/>
+                <v:group id="Group 12" o:spid="_x0000_s1034" style="position:absolute;left:1992;top:13595;width:1905;height:1920;rotation:-90" coordorigin="1985,1418" coordsize="1905,1920" o:gfxdata="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">
+                  <v:shape id="Picture 13" o:spid="_x0000_s1035" type="#_x0000_t75" alt="CRNRC057" style="position:absolute;left:1978;top:1425;width:1920;height:1905;rotation:-90;visibility:visible;mso-wrap-style:square" o:gfxdata="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">
+                    <v:imagedata r:id="rId14" o:title="CRNRC057"/>
                   </v:shape>
-                  <v:shape id="Picture 14" o:spid="_x0000_s1036" type="#_x0000_t75" alt="CRNRC047" style="position:absolute;left:2373;top:1872;width:870;height:855;rotation:-90;visibility:visible;mso-wrap-style:square" o:gfxdata="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">
-                    <v:imagedata r:id="rId13" o:title="CRNRC047"/>
+                  <v:shape id="Picture 14" o:spid="_x0000_s1036" type="#_x0000_t75" alt="CRNRC047" style="position:absolute;left:2373;top:1872;width:870;height:855;rotation:-90;visibility:visible;mso-wrap-style:square" o:gfxdata="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">
+                    <v:imagedata r:id="rId12" o:title="CRNRC047"/>
                   </v:shape>
                 </v:group>
-                <v:group id="Group 15" o:spid="_x0000_s1037" style="position:absolute;left:8899;top:13595;width:1905;height:1920;rotation:180" coordorigin="1985,1418" coordsize="1905,1920" o:gfxdata="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">
-                  <v:shape id="Picture 16" o:spid="_x0000_s1038" type="#_x0000_t75" alt="CRNRC057" style="position:absolute;left:1978;top:1425;width:1920;height:1905;rotation:-90;visibility:visible;mso-wrap-style:square" o:gfxdata="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">
-                    <v:imagedata r:id="rId12" o:title="CRNRC057"/>
+                <v:group id="Group 15" o:spid="_x0000_s1037" style="position:absolute;left:8899;top:13595;width:1905;height:1920;rotation:180" coordorigin="1985,1418" coordsize="1905,1920" o:gfxdata="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">
+                  <v:shape id="Picture 16" o:spid="_x0000_s1038" type="#_x0000_t75" alt="CRNRC057" style="position:absolute;left:1978;top:1425;width:1920;height:1905;rotation:-90;visibility:visible;mso-wrap-style:square" o:gfxdata="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">
+                    <v:imagedata r:id="rId11" o:title="CRNRC057"/>
                   </v:shape>
-                  <v:shape id="Picture 17" o:spid="_x0000_s1039" type="#_x0000_t75" alt="CRNRC047" style="position:absolute;left:2373;top:1872;width:870;height:855;rotation:-90;visibility:visible;mso-wrap-style:square" o:gfxdata="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">
-                    <v:imagedata r:id="rId13" o:title="CRNRC047"/>
+                  <v:shape id="Picture 17" o:spid="_x0000_s1039" type="#_x0000_t75" alt="CRNRC047" style="position:absolute;left:2373;top:1872;width:870;height:855;rotation:-90;visibility:visible;mso-wrap-style:square" o:gfxdata="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">
+                    <v:imagedata r:id="rId12" o:title="CRNRC047"/>
                   </v:shape>
                 </v:group>
-                <v:shape id="Picture 18" o:spid="_x0000_s1040" type="#_x0000_t75" alt="BDRSC012" style="position:absolute;left:10525;top:3323;width:140;height:10339;visibility:visible;mso-wrap-style:square" o:gfxdata="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">
-                  <v:imagedata r:id="rId16" o:title="BDRSC012" gain="126031f" blacklevel="1966f"/>
+                <v:shape id="Picture 18" o:spid="_x0000_s1040" type="#_x0000_t75" alt="BDRSC012" style="position:absolute;left:10525;top:3323;width:140;height:10339;visibility:visible;mso-wrap-style:square" o:gfxdata="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">
+                  <v:imagedata r:id="rId15" o:title="BDRSC012" gain="126031f" blacklevel="1966f"/>
                 </v:shape>
-                <v:shape id="Picture 19" o:spid="_x0000_s1041" type="#_x0000_t75" alt="BDRSC012" style="position:absolute;left:2125;top:3323;width:140;height:10339;visibility:visible;mso-wrap-style:square" o:gfxdata="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" filled="t" fillcolor="#3cc">
-                  <v:imagedata r:id="rId16" o:title="BDRSC012"/>
+                <v:shape id="Picture 19" o:spid="_x0000_s1041" type="#_x0000_t75" alt="BDRSC012" style="position:absolute;left:2125;top:3323;width:140;height:10339;visibility:visible;mso-wrap-style:square" o:gfxdata="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" filled="t" fillcolor="#3cc">
+                  <v:imagedata r:id="rId15" o:title="BDRSC012"/>
                 </v:shape>
-                <v:shape id="Picture 20" o:spid="_x0000_s1042" type="#_x0000_t75" alt="J0105250" style="position:absolute;left:3940;top:15149;width:4860;height:194;visibility:visible;mso-wrap-style:square" o:gfxdata="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">
-                  <v:imagedata r:id="rId14" o:title="J0105250"/>
+                <v:shape id="Picture 20" o:spid="_x0000_s1042" type="#_x0000_t75" alt="J0105250" style="position:absolute;left:3940;top:15149;width:4860;height:194;visibility:visible;mso-wrap-style:square" o:gfxdata="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">
+                  <v:imagedata r:id="rId13" o:title="J0105250"/>
                 </v:shape>
                 <w10:wrap anchorx="margin"/>
               </v:group>
@@ -926,7 +926,7 @@
                     </pic:cNvPicPr>
                   </pic:nvPicPr>
                   <pic:blipFill>
-                    <a:blip r:embed="rId17" cstate="print">
+                    <a:blip r:embed="rId16" cstate="print">
                       <a:extLst>
                         <a:ext uri="{28A0092B-C50C-407E-A947-70E740481C1C}">
                           <a14:useLocalDpi xmlns:a14="http://schemas.microsoft.com/office/drawing/2010/main" val="0"/>
@@ -1513,10 +1513,7 @@
           <w:lang w:val="en-US"/>
         </w:rPr>
       </w:pPr>
-    </w:p>
-    <w:p>
-      <w:pPr>
-        <w:jc w:val="center"/>
+      <w:r>
         <w:rPr>
           <w:rFonts w:ascii="Times New Roman" w:hAnsi="Times New Roman" w:cs="Times New Roman"/>
           <w:b/>
@@ -1525,11 +1522,9 @@
           <w:szCs w:val="40"/>
           <w:lang w:val="en-US"/>
         </w:rPr>
-      </w:pPr>
-    </w:p>
-    <w:p>
-      <w:pPr>
-        <w:jc w:val="center"/>
+        <w:tab/>
+      </w:r>
+      <w:r>
         <w:rPr>
           <w:rFonts w:ascii="Times New Roman" w:hAnsi="Times New Roman" w:cs="Times New Roman"/>
           <w:b/>
@@ -1538,7 +1533,9 @@
           <w:szCs w:val="40"/>
           <w:lang w:val="en-US"/>
         </w:rPr>
-      </w:pPr>
+        <w:tab/>
+      </w:r>
+      <w:proofErr w:type="spellStart"/>
       <w:r>
         <w:rPr>
           <w:rFonts w:ascii="Times New Roman" w:hAnsi="Times New Roman" w:cs="Times New Roman"/>
@@ -1548,6 +1545,116 @@
           <w:szCs w:val="40"/>
           <w:lang w:val="en-US"/>
         </w:rPr>
+        <w:t>Trần</w:t>
+      </w:r>
+      <w:proofErr w:type="spellEnd"/>
+      <w:r>
+        <w:rPr>
+          <w:rFonts w:ascii="Times New Roman" w:hAnsi="Times New Roman" w:cs="Times New Roman"/>
+          <w:b/>
+          <w:bCs/>
+          <w:sz w:val="36"/>
+          <w:szCs w:val="40"/>
+          <w:lang w:val="en-US"/>
+        </w:rPr>
+        <w:t xml:space="preserve"> </w:t>
+      </w:r>
+      <w:proofErr w:type="spellStart"/>
+      <w:r>
+        <w:rPr>
+          <w:rFonts w:ascii="Times New Roman" w:hAnsi="Times New Roman" w:cs="Times New Roman"/>
+          <w:b/>
+          <w:bCs/>
+          <w:sz w:val="36"/>
+          <w:szCs w:val="40"/>
+          <w:lang w:val="en-US"/>
+        </w:rPr>
+        <w:t>Trọng</w:t>
+      </w:r>
+      <w:proofErr w:type="spellEnd"/>
+      <w:r>
+        <w:rPr>
+          <w:rFonts w:ascii="Times New Roman" w:hAnsi="Times New Roman" w:cs="Times New Roman"/>
+          <w:b/>
+          <w:bCs/>
+          <w:sz w:val="36"/>
+          <w:szCs w:val="40"/>
+          <w:lang w:val="en-US"/>
+        </w:rPr>
+        <w:t xml:space="preserve"> </w:t>
+      </w:r>
+      <w:proofErr w:type="spellStart"/>
+      <w:r>
+        <w:rPr>
+          <w:rFonts w:ascii="Times New Roman" w:hAnsi="Times New Roman" w:cs="Times New Roman"/>
+          <w:b/>
+          <w:bCs/>
+          <w:sz w:val="36"/>
+          <w:szCs w:val="40"/>
+          <w:lang w:val="en-US"/>
+        </w:rPr>
+        <w:t>Khôi</w:t>
+      </w:r>
+      <w:proofErr w:type="spellEnd"/>
+      <w:r>
+        <w:rPr>
+          <w:rFonts w:ascii="Times New Roman" w:hAnsi="Times New Roman" w:cs="Times New Roman"/>
+          <w:b/>
+          <w:bCs/>
+          <w:sz w:val="36"/>
+          <w:szCs w:val="40"/>
+          <w:lang w:val="en-US"/>
+        </w:rPr>
+        <w:t xml:space="preserve">    </w:t>
+      </w:r>
+      <w:bookmarkStart w:id="1" w:name="_GoBack"/>
+      <w:bookmarkEnd w:id="1"/>
+      <w:r>
+        <w:rPr>
+          <w:rFonts w:ascii="Times New Roman" w:hAnsi="Times New Roman" w:cs="Times New Roman"/>
+          <w:b/>
+          <w:bCs/>
+          <w:sz w:val="36"/>
+          <w:szCs w:val="40"/>
+          <w:lang w:val="en-US"/>
+        </w:rPr>
+        <w:t>3118412030</w:t>
+      </w:r>
+    </w:p>
+    <w:p>
+      <w:pPr>
+        <w:jc w:val="center"/>
+        <w:rPr>
+          <w:rFonts w:ascii="Times New Roman" w:hAnsi="Times New Roman" w:cs="Times New Roman"/>
+          <w:b/>
+          <w:bCs/>
+          <w:sz w:val="36"/>
+          <w:szCs w:val="40"/>
+          <w:lang w:val="en-US"/>
+        </w:rPr>
+      </w:pPr>
+    </w:p>
+    <w:p>
+      <w:pPr>
+        <w:jc w:val="center"/>
+        <w:rPr>
+          <w:rFonts w:ascii="Times New Roman" w:hAnsi="Times New Roman" w:cs="Times New Roman"/>
+          <w:b/>
+          <w:bCs/>
+          <w:sz w:val="36"/>
+          <w:szCs w:val="40"/>
+          <w:lang w:val="en-US"/>
+        </w:rPr>
+      </w:pPr>
+      <w:r>
+        <w:rPr>
+          <w:rFonts w:ascii="Times New Roman" w:hAnsi="Times New Roman" w:cs="Times New Roman"/>
+          <w:b/>
+          <w:bCs/>
+          <w:sz w:val="36"/>
+          <w:szCs w:val="40"/>
+          <w:lang w:val="en-US"/>
+        </w:rPr>
         <w:t>TPHCM, 2020</w:t>
       </w:r>
     </w:p>
@@ -1583,7 +1690,7 @@
           <w:lang w:val="en-US"/>
         </w:rPr>
       </w:pPr>
-      <w:bookmarkStart w:id="1" w:name="_Toc59518832"/>
+      <w:bookmarkStart w:id="2" w:name="_Toc59518832"/>
       <w:r>
         <w:rPr>
           <w:rFonts w:ascii="Times New Roman" w:hAnsi="Times New Roman" w:cs="Times New Roman"/>
@@ -1593,7 +1700,7 @@
         </w:rPr>
         <w:t>Lời mở đầu</w:t>
       </w:r>
-      <w:bookmarkEnd w:id="1"/>
+      <w:bookmarkEnd w:id="2"/>
     </w:p>
     <w:p>
       <w:pPr>
@@ -1857,7 +1964,7 @@
           <w:lang w:val="en-US"/>
         </w:rPr>
       </w:pPr>
-      <w:bookmarkStart w:id="2" w:name="_Toc59518833"/>
+      <w:bookmarkStart w:id="3" w:name="_Toc59518833"/>
     </w:p>
     <w:p>
       <w:pPr>
@@ -1980,7 +2087,7 @@
         </w:rPr>
         <w:t>Chương 1: Phân tích yêu cầu</w:t>
       </w:r>
-      <w:bookmarkEnd w:id="2"/>
+      <w:bookmarkEnd w:id="3"/>
     </w:p>
     <w:p>
       <w:pPr>
@@ -2004,14 +2111,14 @@
         </w:rPr>
         <w:t xml:space="preserve"> </w:t>
       </w:r>
-      <w:bookmarkStart w:id="3" w:name="_Toc59518834"/>
+      <w:bookmarkStart w:id="4" w:name="_Toc59518834"/>
       <w:r>
         <w:rPr>
           <w:rStyle w:val="fontstyle01"/>
         </w:rPr>
         <w:t>Mục tiêu, mục đích chọn đề tài</w:t>
       </w:r>
-      <w:bookmarkEnd w:id="3"/>
+      <w:bookmarkEnd w:id="4"/>
       <w:r>
         <w:rPr>
           <w:rStyle w:val="fontstyle01"/>
@@ -2029,7 +2136,7 @@
           <w:szCs w:val="26"/>
         </w:rPr>
       </w:pPr>
-      <w:bookmarkStart w:id="4" w:name="_Toc59518835"/>
+      <w:bookmarkStart w:id="5" w:name="_Toc59518835"/>
       <w:r>
         <w:rPr>
           <w:rFonts w:ascii="Times New Roman" w:hAnsi="Times New Roman" w:cs="Times New Roman"/>
@@ -2039,7 +2146,7 @@
         </w:rPr>
         <w:t>1.1.1 Mục tiêu:</w:t>
       </w:r>
-      <w:bookmarkEnd w:id="4"/>
+      <w:bookmarkEnd w:id="5"/>
     </w:p>
     <w:p>
       <w:pPr>
@@ -2150,57 +2257,17 @@
           <w:szCs w:val="26"/>
         </w:rPr>
       </w:pPr>
-      <w:bookmarkStart w:id="5" w:name="_Toc59518836"/>
-      <w:r>
-        <w:rPr>
-          <w:rFonts w:ascii="Times New Roman" w:hAnsi="Times New Roman" w:cs="Times New Roman"/>
-          <w:b/>
-          <w:sz w:val="26"/>
-          <w:szCs w:val="26"/>
-        </w:rPr>
-        <w:t xml:space="preserve">1.1.2 </w:t>
-      </w:r>
-      <w:proofErr w:type="spellStart"/>
-      <w:r>
-        <w:rPr>
-          <w:rFonts w:ascii="Times New Roman" w:hAnsi="Times New Roman" w:cs="Times New Roman"/>
-          <w:b/>
-          <w:sz w:val="26"/>
-          <w:szCs w:val="26"/>
-        </w:rPr>
-        <w:t>Mục</w:t>
-      </w:r>
-      <w:proofErr w:type="spellEnd"/>
-      <w:r>
-        <w:rPr>
-          <w:rFonts w:ascii="Times New Roman" w:hAnsi="Times New Roman" w:cs="Times New Roman"/>
-          <w:b/>
-          <w:sz w:val="26"/>
-          <w:szCs w:val="26"/>
-        </w:rPr>
-        <w:t xml:space="preserve"> </w:t>
-      </w:r>
-      <w:proofErr w:type="spellStart"/>
-      <w:r>
-        <w:rPr>
-          <w:rFonts w:ascii="Times New Roman" w:hAnsi="Times New Roman" w:cs="Times New Roman"/>
-          <w:b/>
-          <w:sz w:val="26"/>
-          <w:szCs w:val="26"/>
-        </w:rPr>
-        <w:t>đích</w:t>
-      </w:r>
-      <w:proofErr w:type="spellEnd"/>
-      <w:r>
-        <w:rPr>
-          <w:rFonts w:ascii="Times New Roman" w:hAnsi="Times New Roman" w:cs="Times New Roman"/>
-          <w:b/>
-          <w:sz w:val="26"/>
-          <w:szCs w:val="26"/>
-        </w:rPr>
-        <w:t>:</w:t>
-      </w:r>
-      <w:bookmarkEnd w:id="5"/>
+      <w:bookmarkStart w:id="6" w:name="_Toc59518836"/>
+      <w:r>
+        <w:rPr>
+          <w:rFonts w:ascii="Times New Roman" w:hAnsi="Times New Roman" w:cs="Times New Roman"/>
+          <w:b/>
+          <w:sz w:val="26"/>
+          <w:szCs w:val="26"/>
+        </w:rPr>
+        <w:t>1.1.2 Mục đích:</w:t>
+      </w:r>
+      <w:bookmarkEnd w:id="6"/>
     </w:p>
     <w:p>
       <w:pPr>
@@ -2236,7 +2303,7 @@
           <w:bCs w:val="0"/>
         </w:rPr>
       </w:pPr>
-      <w:bookmarkStart w:id="6" w:name="_Toc59518837"/>
+      <w:bookmarkStart w:id="7" w:name="_Toc59518837"/>
       <w:r>
         <w:rPr>
           <w:rStyle w:val="fontstyle01"/>
@@ -2250,7 +2317,7 @@
         </w:rPr>
         <w:t>Yêu cầu chức năng</w:t>
       </w:r>
-      <w:bookmarkEnd w:id="6"/>
+      <w:bookmarkEnd w:id="7"/>
     </w:p>
     <w:p>
       <w:pPr>
@@ -2718,7 +2785,7 @@
           <w:iCs/>
         </w:rPr>
       </w:pPr>
-      <w:bookmarkStart w:id="7" w:name="_Toc59518838"/>
+      <w:bookmarkStart w:id="8" w:name="_Toc59518838"/>
       <w:r>
         <w:rPr>
           <w:rStyle w:val="fontstyle01"/>
@@ -2736,59 +2803,9 @@
         <w:rPr>
           <w:rStyle w:val="fontstyle01"/>
         </w:rPr>
-        <w:t xml:space="preserve"> </w:t>
-      </w:r>
-      <w:proofErr w:type="spellStart"/>
-      <w:r>
-        <w:rPr>
-          <w:rStyle w:val="fontstyle01"/>
-        </w:rPr>
-        <w:t>Yêu</w:t>
-      </w:r>
-      <w:proofErr w:type="spellEnd"/>
-      <w:r>
-        <w:rPr>
-          <w:rStyle w:val="fontstyle01"/>
-        </w:rPr>
-        <w:t xml:space="preserve"> </w:t>
-      </w:r>
-      <w:proofErr w:type="spellStart"/>
-      <w:r>
-        <w:rPr>
-          <w:rStyle w:val="fontstyle01"/>
-        </w:rPr>
-        <w:t>cầu</w:t>
-      </w:r>
-      <w:proofErr w:type="spellEnd"/>
-      <w:r>
-        <w:rPr>
-          <w:rStyle w:val="fontstyle01"/>
-        </w:rPr>
-        <w:t xml:space="preserve"> phi </w:t>
-      </w:r>
-      <w:proofErr w:type="spellStart"/>
-      <w:r>
-        <w:rPr>
-          <w:rStyle w:val="fontstyle01"/>
-        </w:rPr>
-        <w:t>chức</w:t>
-      </w:r>
-      <w:proofErr w:type="spellEnd"/>
-      <w:r>
-        <w:rPr>
-          <w:rStyle w:val="fontstyle01"/>
-        </w:rPr>
-        <w:t xml:space="preserve"> </w:t>
-      </w:r>
-      <w:proofErr w:type="spellStart"/>
-      <w:r>
-        <w:rPr>
-          <w:rStyle w:val="fontstyle01"/>
-        </w:rPr>
-        <w:t>năng</w:t>
-      </w:r>
-      <w:bookmarkEnd w:id="7"/>
-      <w:proofErr w:type="spellEnd"/>
+        <w:t xml:space="preserve"> Yêu cầu phi chức năng</w:t>
+      </w:r>
+      <w:bookmarkEnd w:id="8"/>
     </w:p>
     <w:p>
       <w:pPr>
@@ -3178,7 +3195,7 @@
           <w:szCs w:val="26"/>
         </w:rPr>
       </w:pPr>
-      <w:bookmarkStart w:id="8" w:name="_Toc59518840"/>
+      <w:bookmarkStart w:id="9" w:name="_Toc59518840"/>
       <w:r>
         <w:rPr>
           <w:rFonts w:ascii="Times New Roman" w:eastAsia="Times New Roman" w:hAnsi="Times New Roman" w:cs="Times New Roman"/>
@@ -3277,7 +3294,7 @@
         </w:rPr>
         <w:t>:</w:t>
       </w:r>
-      <w:bookmarkEnd w:id="8"/>
+      <w:bookmarkEnd w:id="9"/>
     </w:p>
     <w:p>
       <w:pPr>
@@ -5926,7 +5943,7 @@
                     <pic:cNvPicPr preferRelativeResize="0"/>
                   </pic:nvPicPr>
                   <pic:blipFill>
-                    <a:blip r:embed="rId18"/>
+                    <a:blip r:embed="rId17"/>
                     <a:srcRect/>
                     <a:stretch>
                       <a:fillRect/>
@@ -6125,8 +6142,6 @@
           <w:lang w:val="en-US"/>
         </w:rPr>
       </w:pPr>
-      <w:bookmarkStart w:id="9" w:name="_GoBack"/>
-      <w:bookmarkEnd w:id="9"/>
     </w:p>
     <w:sectPr>
       <w:pgSz w:w="12240" w:h="15840"/>
@@ -6139,7 +6154,7 @@
 </file>
 
 <file path=word/numbering.xml><?xml version="1.0" encoding="utf-8"?>
-<w:numbering xmlns:wpc="http://schemas.microsoft.com/office/word/2010/wordprocessingCanvas" xmlns:mc="http://schemas.openxmlformats.org/markup-compatibility/2006" xmlns:o="urn:schemas-microsoft-com:office:office" xmlns:r="http://schemas.openxmlformats.org/officeDocument/2006/relationships" xmlns:m="http://schemas.openxmlformats.org/officeDocument/2006/math" xmlns:v="urn:schemas-microsoft-com:vml" xmlns:wp14="http://schemas.microsoft.com/office/word/2010/wordprocessingDrawing" xmlns:wp="http://schemas.openxmlformats.org/drawingml/2006/wordprocessingDrawing" xmlns:w10="urn:schemas-microsoft-com:office:word" xmlns:w="http://schemas.openxmlformats.org/wordprocessingml/2006/main" xmlns:w14="http://schemas.microsoft.com/office/word/2010/wordml" xmlns:wpg="http://schemas.microsoft.com/office/word/2010/wordprocessingGroup" xmlns:wpi="http://schemas.microsoft.com/office/word/2010/wordprocessingInk" xmlns:wne="http://schemas.microsoft.com/office/word/2006/wordml" xmlns:wps="http://schemas.microsoft.com/office/word/2010/wordprocessingShape" mc:Ignorable="w14 wp14">
+<w:numbering xmlns:wpc="http://schemas.microsoft.com/office/word/2010/wordprocessingCanvas" xmlns:mc="http://schemas.openxmlformats.org/markup-compatibility/2006" xmlns:o="urn:schemas-microsoft-com:office:office" xmlns:r="http://schemas.openxmlformats.org/officeDocument/2006/relationships" xmlns:m="http://schemas.openxmlformats.org/officeDocument/2006/math" xmlns:v="urn:schemas-microsoft-com:vml" xmlns:wp14="http://schemas.microsoft.com/office/word/2010/wordprocessingDrawing" xmlns:wp="http://schemas.openxmlformats.org/drawingml/2006/wordprocessingDrawing" xmlns:w10="urn:schemas-microsoft-com:office:word" xmlns:w="http://schemas.openxmlformats.org/wordprocessingml/2006/main" xmlns:w14="http://schemas.microsoft.com/office/word/2010/wordml" xmlns:w15="http://schemas.microsoft.com/office/word/2012/wordml" xmlns:wpg="http://schemas.microsoft.com/office/word/2010/wordprocessingGroup" xmlns:wpi="http://schemas.microsoft.com/office/word/2010/wordprocessingInk" xmlns:wne="http://schemas.microsoft.com/office/word/2006/wordml" xmlns:wps="http://schemas.microsoft.com/office/word/2010/wordprocessingShape" mc:Ignorable="w14 w15 wp14">
   <w:abstractNum w:abstractNumId="0">
     <w:nsid w:val="31705291"/>
     <w:multiLevelType w:val="hybridMultilevel"/>
@@ -6361,7 +6376,7 @@
 </file>
 
 <file path=word/styles.xml><?xml version="1.0" encoding="utf-8"?>
-<w:styles xmlns:mc="http://schemas.openxmlformats.org/markup-compatibility/2006" xmlns:r="http://schemas.openxmlformats.org/officeDocument/2006/relationships" xmlns:w="http://schemas.openxmlformats.org/wordprocessingml/2006/main" xmlns:w14="http://schemas.microsoft.com/office/word/2010/wordml" mc:Ignorable="w14">
+<w:styles xmlns:mc="http://schemas.openxmlformats.org/markup-compatibility/2006" xmlns:r="http://schemas.openxmlformats.org/officeDocument/2006/relationships" xmlns:w="http://schemas.openxmlformats.org/wordprocessingml/2006/main" xmlns:w14="http://schemas.microsoft.com/office/word/2010/wordml" xmlns:w15="http://schemas.microsoft.com/office/word/2012/wordml" mc:Ignorable="w14 w15">
   <w:docDefaults>
     <w:rPrDefault>
       <w:rPr>
@@ -6377,580 +6392,378 @@
       </w:pPr>
     </w:pPrDefault>
   </w:docDefaults>
-  <w:latentStyles w:defLockedState="0" w:defUIPriority="99" w:defSemiHidden="1" w:defUnhideWhenUsed="1" w:defQFormat="0" w:count="267">
-    <w:lsdException w:name="Normal" w:semiHidden="0" w:uiPriority="0" w:unhideWhenUsed="0" w:qFormat="1"/>
-    <w:lsdException w:name="heading 1" w:semiHidden="0" w:uiPriority="9" w:unhideWhenUsed="0" w:qFormat="1"/>
-    <w:lsdException w:name="heading 2" w:uiPriority="9" w:qFormat="1"/>
-    <w:lsdException w:name="heading 3" w:uiPriority="9" w:qFormat="1"/>
-    <w:lsdException w:name="heading 4" w:uiPriority="9" w:qFormat="1"/>
-    <w:lsdException w:name="heading 5" w:uiPriority="9" w:qFormat="1"/>
-    <w:lsdException w:name="heading 6" w:uiPriority="9" w:qFormat="1"/>
-    <w:lsdException w:name="heading 7" w:uiPriority="9" w:qFormat="1"/>
-    <w:lsdException w:name="heading 8" w:uiPriority="9" w:qFormat="1"/>
-    <w:lsdException w:name="heading 9" w:uiPriority="9" w:qFormat="1"/>
-    <w:lsdException w:name="toc 1" w:uiPriority="39"/>
-    <w:lsdException w:name="toc 2" w:uiPriority="39"/>
-    <w:lsdException w:name="toc 3" w:uiPriority="39"/>
-    <w:lsdException w:name="toc 4" w:uiPriority="39"/>
-    <w:lsdException w:name="toc 5" w:uiPriority="39"/>
-    <w:lsdException w:name="toc 6" w:uiPriority="39"/>
-    <w:lsdException w:name="toc 7" w:uiPriority="39"/>
-    <w:lsdException w:name="toc 8" w:uiPriority="39"/>
-    <w:lsdException w:name="toc 9" w:uiPriority="39"/>
-    <w:lsdException w:name="caption" w:uiPriority="35" w:qFormat="1"/>
-    <w:lsdException w:name="Title" w:semiHidden="0" w:uiPriority="10" w:unhideWhenUsed="0" w:qFormat="1"/>
-    <w:lsdException w:name="Default Paragraph Font" w:uiPriority="1"/>
-    <w:lsdException w:name="Subtitle" w:semiHidden="0" w:uiPriority="11" w:unhideWhenUsed="0" w:qFormat="1"/>
-    <w:lsdException w:name="Strong" w:semiHidden="0" w:uiPriority="22" w:unhideWhenUsed="0" w:qFormat="1"/>
-    <w:lsdException w:name="Emphasis" w:semiHidden="0" w:uiPriority="20" w:unhideWhenUsed="0" w:qFormat="1"/>
-    <w:lsdException w:name="Table Grid" w:semiHidden="0" w:uiPriority="59" w:unhideWhenUsed="0"/>
-    <w:lsdException w:name="Placeholder Text" w:unhideWhenUsed="0"/>
-    <w:lsdException w:name="No Spacing" w:semiHidden="0" w:uiPriority="1" w:unhideWhenUsed="0" w:qFormat="1"/>
-    <w:lsdException w:name="Light Shading" w:semiHidden="0" w:uiPriority="60" w:unhideWhenUsed="0"/>
-    <w:lsdException w:name="Light List" w:semiHidden="0" w:uiPriority="61" w:unhideWhenUsed="0"/>
-    <w:lsdException w:name="Light Grid" w:semiHidden="0" w:uiPriority="62" w:unhideWhenUsed="0"/>
-    <w:lsdException w:name="Medium Shading 1" w:semiHidden="0" w:uiPriority="63" w:unhideWhenUsed="0"/>
-    <w:lsdException w:name="Medium Shading 2" w:semiHidden="0" w:uiPriority="64" w:unhideWhenUsed="0"/>
-    <w:lsdException w:name="Medium List 1" w:semiHidden="0" w:uiPriority="65" w:unhideWhenUsed="0"/>
-    <w:lsdException w:name="Medium List 2" w:semiHidden="0" w:uiPriority="66" w:unhideWhenUsed="0"/>
-    <w:lsdException w:name="Medium Grid 1" w:semiHidden="0" w:uiPriority="67" w:unhideWhenUsed="0"/>
-    <w:lsdException w:name="Medium Grid 2" w:semiHidden="0" w:uiPriority="68" w:unhideWhenUsed="0"/>
-    <w:lsdException w:name="Medium Grid 3" w:semiHidden="0" w:uiPriority="69" w:unhideWhenUsed="0"/>
-    <w:lsdException w:name="Dark List" w:semiHidden="0" w:uiPriority="70" w:unhideWhenUsed="0"/>
-    <w:lsdException w:name="Colorful Shading" w:semiHidden="0" w:uiPriority="71" w:unhideWhenUsed="0"/>
-    <w:lsdException w:name="Colorful List" w:semiHidden="0" w:uiPriority="72" w:unhideWhenUsed="0"/>
-    <w:lsdException w:name="Colorful Grid" w:semiHidden="0" w:uiPriority="73" w:unhideWhenUsed="0"/>
-    <w:lsdException w:name="Light Shading Accent 1" w:semiHidden="0" w:uiPriority="60" w:unhideWhenUsed="0"/>
-    <w:lsdException w:name="Light List Accent 1" w:semiHidden="0" w:uiPriority="61" w:unhideWhenUsed="0"/>
-    <w:lsdException w:name="Light Grid Accent 1" w:semiHidden="0" w:uiPriority="62" w:unhideWhenUsed="0"/>
-    <w:lsdException w:name="Medium Shading 1 Accent 1" w:semiHidden="0" w:uiPriority="63" w:unhideWhenUsed="0"/>
-    <w:lsdException w:name="Medium Shading 2 Accent 1" w:semiHidden="0" w:uiPriority="64" w:unhideWhenUsed="0"/>
-    <w:lsdException w:name="Medium List 1 Accent 1" w:semiHidden="0" w:uiPriority="65" w:unhideWhenUsed="0"/>
-    <w:lsdException w:name="Revision" w:unhideWhenUsed="0"/>
-    <w:lsdException w:name="List Paragraph" w:semiHidden="0" w:uiPriority="34" w:unhideWhenUsed="0" w:qFormat="1"/>
-    <w:lsdException w:name="Quote" w:semiHidden="0" w:uiPriority="29" w:unhideWhenUsed="0" w:qFormat="1"/>
-    <w:lsdException w:name="Intense Quote" w:semiHidden="0" w:uiPriority="30" w:unhideWhenUsed="0" w:qFormat="1"/>
-    <w:lsdException w:name="Medium List 2 Accent 1" w:semiHidden="0" w:uiPriority="66" w:unhideWhenUsed="0"/>
-    <w:lsdException w:name="Medium Grid 1 Accent 1" w:semiHidden="0" w:uiPriority="67" w:unhideWhenUsed="0"/>
-    <w:lsdException w:name="Medium Grid 2 Accent 1" w:semiHidden="0" w:uiPriority="68" w:unhideWhenUsed="0"/>
-    <w:lsdException w:name="Medium Grid 3 Accent 1" w:semiHidden="0" w:uiPriority="69" w:unhideWhenUsed="0"/>
-    <w:lsdException w:name="Dark List Accent 1" w:semiHidden="0" w:uiPriority="70" w:unhideWhenUsed="0"/>
-    <w:lsdException w:name="Colorful Shading Accent 1" w:semiHidden="0" w:uiPriority="71" w:unhideWhenUsed="0"/>
-    <w:lsdException w:name="Colorful List Accent 1" w:semiHidden="0" w:uiPriority="72" w:unhideWhenUsed="0"/>
-    <w:lsdException w:name="Colorful Grid Accent 1" w:semiHidden="0" w:uiPriority="73" w:unhideWhenUsed="0"/>
-    <w:lsdException w:name="Light Shading Accent 2" w:semiHidden="0" w:uiPriority="60" w:unhideWhenUsed="0"/>
-    <w:lsdException w:name="Light List Accent 2" w:semiHidden="0" w:uiPriority="61" w:unhideWhenUsed="0"/>
-    <w:lsdException w:name="Light Grid Accent 2" w:semiHidden="0" w:uiPriority="62" w:unhideWhenUsed="0"/>
-    <w:lsdException w:name="Medium Shading 1 Accent 2" w:semiHidden="0" w:uiPriority="63" w:unhideWhenUsed="0"/>
-    <w:lsdException w:name="Medium Shading 2 Accent 2" w:semiHidden="0" w:uiPriority="64" w:unhideWhenUsed="0"/>
-    <w:lsdException w:name="Medium List 1 Accent 2" w:semiHidden="0" w:uiPriority="65" w:unhideWhenUsed="0"/>
-    <w:lsdException w:name="Medium List 2 Accent 2" w:semiHidden="0" w:uiPriority="66" w:unhideWhenUsed="0"/>
-    <w:lsdException w:name="Medium Grid 1 Accent 2" w:semiHidden="0" w:uiPriority="67" w:unhideWhenUsed="0"/>
-    <w:lsdException w:name="Medium Grid 2 Accent 2" w:semiHidden="0" w:uiPriority="68" w:unhideWhenUsed="0"/>
-    <w:lsdException w:name="Medium Grid 3 Accent 2" w:semiHidden="0" w:uiPriority="69" w:unhideWhenUsed="0"/>
-    <w:lsdException w:name="Dark List Accent 2" w:semiHidden="0" w:uiPriority="70" w:unhideWhenUsed="0"/>
-    <w:lsdException w:name="Colorful Shading Accent 2" w:semiHidden="0" w:uiPriority="71" w:unhideWhenUsed="0"/>
-    <w:lsdException w:name="Colorful List Accent 2" w:semiHidden="0" w:uiPriority="72" w:unhideWhenUsed="0"/>
-    <w:lsdException w:name="Colorful Grid Accent 2" w:semiHidden="0" w:uiPriority="73" w:unhideWhenUsed="0"/>
-    <w:lsdException w:name="Light Shading Accent 3" w:semiHidden="0" w:uiPriority="60" w:unhideWhenUsed="0"/>
-    <w:lsdException w:name="Light List Accent 3" w:semiHidden="0" w:uiPriority="61" w:unhideWhenUsed="0"/>
-    <w:lsdException w:name="Light Grid Accent 3" w:semiHidden="0" w:uiPriority="62" w:unhideWhenUsed="0"/>
-    <w:lsdException w:name="Medium Shading 1 Accent 3" w:semiHidden="0" w:uiPriority="63" w:unhideWhenUsed="0"/>
-    <w:lsdException w:name="Medium Shading 2 Accent 3" w:semiHidden="0" w:uiPriority="64" w:unhideWhenUsed="0"/>
-    <w:lsdException w:name="Medium List 1 Accent 3" w:semiHidden="0" w:uiPriority="65" w:unhideWhenUsed="0"/>
-    <w:lsdException w:name="Medium List 2 Accent 3" w:semiHidden="0" w:uiPriority="66" w:unhideWhenUsed="0"/>
-    <w:lsdException w:name="Medium Grid 1 Accent 3" w:semiHidden="0" w:uiPriority="67" w:unhideWhenUsed="0"/>
-    <w:lsdException w:name="Medium Grid 2 Accent 3" w:semiHidden="0" w:uiPriority="68" w:unhideWhenUsed="0"/>
-    <w:lsdException w:name="Medium Grid 3 Accent 3" w:semiHidden="0" w:uiPriority="69" w:unhideWhenUsed="0"/>
-    <w:lsdException w:name="Dark List Accent 3" w:semiHidden="0" w:uiPriority="70" w:unhideWhenUsed="0"/>
-    <w:lsdException w:name="Colorful Shading Accent 3" w:semiHidden="0" w:uiPriority="71" w:unhideWhenUsed="0"/>
-    <w:lsdException w:name="Colorful List Accent 3" w:semiHidden="0" w:uiPriority="72" w:unhideWhenUsed="0"/>
-    <w:lsdException w:name="Colorful Grid Accent 3" w:semiHidden="0" w:uiPriority="73" w:unhideWhenUsed="0"/>
-    <w:lsdException w:name="Light Shading Accent 4" w:semiHidden="0" w:uiPriority="60" w:unhideWhenUsed="0"/>
-    <w:lsdException w:name="Light List Accent 4" w:semiHidden="0" w:uiPriority="61" w:unhideWhenUsed="0"/>
-    <w:lsdException w:name="Light Grid Accent 4" w:semiHidden="0" w:uiPriority="62" w:unhideWhenUsed="0"/>
-    <w:lsdException w:name="Medium Shading 1 Accent 4" w:semiHidden="0" w:uiPriority="63" w:unhideWhenUsed="0"/>
-    <w:lsdException w:name="Medium Shading 2 Accent 4" w:semiHidden="0" w:uiPriority="64" w:unhideWhenUsed="0"/>
-    <w:lsdException w:name="Medium List 1 Accent 4" w:semiHidden="0" w:uiPriority="65" w:unhideWhenUsed="0"/>
-    <w:lsdException w:name="Medium List 2 Accent 4" w:semiHidden="0" w:uiPriority="66" w:unhideWhenUsed="0"/>
-    <w:lsdException w:name="Medium Grid 1 Accent 4" w:semiHidden="0" w:uiPriority="67" w:unhideWhenUsed="0"/>
-    <w:lsdException w:name="Medium Grid 2 Accent 4" w:semiHidden="0" w:uiPriority="68" w:unhideWhenUsed="0"/>
-    <w:lsdException w:name="Medium Grid 3 Accent 4" w:semiHidden="0" w:uiPriority="69" w:unhideWhenUsed="0"/>
-    <w:lsdException w:name="Dark List Accent 4" w:semiHidden="0" w:uiPriority="70" w:unhideWhenUsed="0"/>
-    <w:lsdException w:name="Colorful Shading Accent 4" w:semiHidden="0" w:uiPriority="71" w:unhideWhenUsed="0"/>
-    <w:lsdException w:name="Colorful List Accent 4" w:semiHidden="0" w:uiPriority="72" w:unhideWhenUsed="0"/>
-    <w:lsdException w:name="Colorful Grid Accent 4" w:semiHidden="0" w:uiPriority="73" w:unhideWhenUsed="0"/>
-    <w:lsdException w:name="Light Shading Accent 5" w:semiHidden="0" w:uiPriority="60" w:unhideWhenUsed="0"/>
-    <w:lsdException w:name="Light List Accent 5" w:semiHidden="0" w:uiPriority="61" w:unhideWhenUsed="0"/>
-    <w:lsdException w:name="Light Grid Accent 5" w:semiHidden="0" w:uiPriority="62" w:unhideWhenUsed="0"/>
-    <w:lsdException w:name="Medium Shading 1 Accent 5" w:semiHidden="0" w:uiPriority="63" w:unhideWhenUsed="0"/>
-    <w:lsdException w:name="Medium Shading 2 Accent 5" w:semiHidden="0" w:uiPriority="64" w:unhideWhenUsed="0"/>
-    <w:lsdException w:name="Medium List 1 Accent 5" w:semiHidden="0" w:uiPriority="65" w:unhideWhenUsed="0"/>
-    <w:lsdException w:name="Medium List 2 Accent 5" w:semiHidden="0" w:uiPriority="66" w:unhideWhenUsed="0"/>
-    <w:lsdException w:name="Medium Grid 1 Accent 5" w:semiHidden="0" w:uiPriority="67" w:unhideWhenUsed="0"/>
-    <w:lsdException w:name="Medium Grid 2 Accent 5" w:semiHidden="0" w:uiPriority="68" w:unhideWhenUsed="0"/>
-    <w:lsdException w:name="Medium Grid 3 Accent 5" w:semiHidden="0" w:uiPriority="69" w:unhideWhenUsed="0"/>
-    <w:lsdException w:name="Dark List Accent 5" w:semiHidden="0" w:uiPriority="70" w:unhideWhenUsed="0"/>
-    <w:lsdException w:name="Colorful Shading Accent 5" w:semiHidden="0" w:uiPriority="71" w:unhideWhenUsed="0"/>
-    <w:lsdException w:name="Colorful List Accent 5" w:semiHidden="0" w:uiPriority="72" w:unhideWhenUsed="0"/>
-    <w:lsdException w:name="Colorful Grid Accent 5" w:semiHidden="0" w:uiPriority="73" w:unhideWhenUsed="0"/>
-    <w:lsdException w:name="Light Shading Accent 6" w:semiHidden="0" w:uiPriority="60" w:unhideWhenUsed="0"/>
-    <w:lsdException w:name="Light List Accent 6" w:semiHidden="0" w:uiPriority="61" w:unhideWhenUsed="0"/>
-    <w:lsdException w:name="Light Grid Accent 6" w:semiHidden="0" w:uiPriority="62" w:unhideWhenUsed="0"/>
-    <w:lsdException w:name="Medium Shading 1 Accent 6" w:semiHidden="0" w:uiPriority="63" w:unhideWhenUsed="0"/>
-    <w:lsdException w:name="Medium Shading 2 Accent 6" w:semiHidden="0" w:uiPriority="64" w:unhideWhenUsed="0"/>
-    <w:lsdException w:name="Medium List 1 Accent 6" w:semiHidden="0" w:uiPriority="65" w:unhideWhenUsed="0"/>
-    <w:lsdException w:name="Medium List 2 Accent 6" w:semiHidden="0" w:uiPriority="66" w:unhideWhenUsed="0"/>
-    <w:lsdException w:name="Medium Grid 1 Accent 6" w:semiHidden="0" w:uiPriority="67" w:unhideWhenUsed="0"/>
-    <w:lsdException w:name="Medium Grid 2 Accent 6" w:semiHidden="0" w:uiPriority="68" w:unhideWhenUsed="0"/>
-    <w:lsdException w:name="Medium Grid 3 Accent 6" w:semiHidden="0" w:uiPriority="69" w:unhideWhenUsed="0"/>
-    <w:lsdException w:name="Dark List Accent 6" w:semiHidden="0" w:uiPriority="70" w:unhideWhenUsed="0"/>
-    <w:lsdException w:name="Colorful Shading Accent 6" w:semiHidden="0" w:uiPriority="71" w:unhideWhenUsed="0"/>
-    <w:lsdException w:name="Colorful List Accent 6" w:semiHidden="0" w:uiPriority="72" w:unhideWhenUsed="0"/>
-    <w:lsdException w:name="Colorful Grid Accent 6" w:semiHidden="0" w:uiPriority="73" w:unhideWhenUsed="0"/>
-    <w:lsdException w:name="Subtle Emphasis" w:semiHidden="0" w:uiPriority="19" w:unhideWhenUsed="0" w:qFormat="1"/>
-    <w:lsdException w:name="Intense Emphasis" w:semiHidden="0" w:uiPriority="21" w:unhideWhenUsed="0" w:qFormat="1"/>
-    <w:lsdException w:name="Subtle Reference" w:semiHidden="0" w:uiPriority="31" w:unhideWhenUsed="0" w:qFormat="1"/>
-    <w:lsdException w:name="Intense Reference" w:semiHidden="0" w:uiPriority="32" w:unhideWhenUsed="0" w:qFormat="1"/>
-    <w:lsdException w:name="Book Title" w:semiHidden="0" w:uiPriority="33" w:unhideWhenUsed="0" w:qFormat="1"/>
-    <w:lsdException w:name="Bibliography" w:uiPriority="37"/>
-    <w:lsdException w:name="TOC Heading" w:uiPriority="39" w:qFormat="1"/>
-  </w:latentStyles>
-  <w:style w:type="paragraph" w:default="1" w:styleId="Normal">
-    <w:name w:val="Normal"/>
-    <w:rsid w:val="00362266"/>
-    <w:pPr>
-      <w:spacing w:after="0"/>
-    </w:pPr>
-    <w:rPr>
-      <w:rFonts w:ascii="Arial" w:eastAsia="Arial" w:hAnsi="Arial" w:cs="Arial"/>
-      <w:lang w:val="vi"/>
-    </w:rPr>
-  </w:style>
-  <w:style w:type="paragraph" w:styleId="Heading1">
-    <w:name w:val="heading 1"/>
-    <w:aliases w:val="Chương"/>
-    <w:basedOn w:val="Normal"/>
-    <w:next w:val="Normal"/>
-    <w:link w:val="Heading1Char"/>
-    <w:uiPriority w:val="9"/>
-    <w:qFormat/>
-    <w:rsid w:val="00121C64"/>
-    <w:pPr>
-      <w:keepNext/>
-      <w:keepLines/>
-      <w:spacing w:before="240" w:line="259" w:lineRule="auto"/>
-      <w:outlineLvl w:val="0"/>
-    </w:pPr>
-    <w:rPr>
-      <w:rFonts w:asciiTheme="majorHAnsi" w:eastAsiaTheme="majorEastAsia" w:hAnsiTheme="majorHAnsi" w:cstheme="majorBidi"/>
-      <w:color w:val="365F91" w:themeColor="accent1" w:themeShade="BF"/>
-      <w:sz w:val="32"/>
-      <w:szCs w:val="32"/>
-      <w:lang w:val="en-US"/>
-    </w:rPr>
-  </w:style>
-  <w:style w:type="paragraph" w:styleId="Heading2">
-    <w:name w:val="heading 2"/>
-    <w:basedOn w:val="Normal"/>
-    <w:next w:val="Normal"/>
-    <w:link w:val="Heading2Char"/>
-    <w:uiPriority w:val="9"/>
-    <w:unhideWhenUsed/>
-    <w:qFormat/>
-    <w:rsid w:val="00121C64"/>
-    <w:pPr>
-      <w:keepNext/>
-      <w:keepLines/>
-      <w:spacing w:before="200"/>
-      <w:outlineLvl w:val="1"/>
-    </w:pPr>
-    <w:rPr>
-      <w:rFonts w:asciiTheme="majorHAnsi" w:eastAsiaTheme="majorEastAsia" w:hAnsiTheme="majorHAnsi" w:cstheme="majorBidi"/>
-      <w:b/>
-      <w:bCs/>
-      <w:color w:val="4F81BD" w:themeColor="accent1"/>
-      <w:sz w:val="26"/>
-      <w:szCs w:val="26"/>
-      <w:lang w:val="en-US"/>
-    </w:rPr>
-  </w:style>
-  <w:style w:type="paragraph" w:styleId="Heading3">
-    <w:name w:val="heading 3"/>
-    <w:basedOn w:val="Normal"/>
-    <w:next w:val="Normal"/>
-    <w:link w:val="Heading3Char"/>
-    <w:uiPriority w:val="9"/>
-    <w:semiHidden/>
-    <w:unhideWhenUsed/>
-    <w:qFormat/>
-    <w:rsid w:val="00121C64"/>
-    <w:pPr>
-      <w:keepNext/>
-      <w:keepLines/>
-      <w:spacing w:before="200"/>
-      <w:outlineLvl w:val="2"/>
-    </w:pPr>
-    <w:rPr>
-      <w:rFonts w:asciiTheme="majorHAnsi" w:eastAsiaTheme="majorEastAsia" w:hAnsiTheme="majorHAnsi" w:cstheme="majorBidi"/>
-      <w:b/>
-      <w:bCs/>
-      <w:color w:val="4F81BD" w:themeColor="accent1"/>
-      <w:lang w:val="en-US"/>
-    </w:rPr>
-  </w:style>
-  <w:style w:type="paragraph" w:styleId="Heading7">
-    <w:name w:val="heading 7"/>
-    <w:basedOn w:val="Normal"/>
-    <w:next w:val="Normal"/>
-    <w:link w:val="Heading7Char"/>
-    <w:uiPriority w:val="9"/>
-    <w:semiHidden/>
-    <w:unhideWhenUsed/>
-    <w:qFormat/>
-    <w:rsid w:val="000C6624"/>
-    <w:pPr>
-      <w:keepNext/>
-      <w:keepLines/>
-      <w:spacing w:before="200"/>
-      <w:outlineLvl w:val="6"/>
-    </w:pPr>
-    <w:rPr>
-      <w:rFonts w:asciiTheme="majorHAnsi" w:eastAsiaTheme="majorEastAsia" w:hAnsiTheme="majorHAnsi" w:cstheme="majorBidi"/>
-      <w:i/>
-      <w:iCs/>
-      <w:color w:val="404040" w:themeColor="text1" w:themeTint="BF"/>
-    </w:rPr>
-  </w:style>
-  <w:style w:type="character" w:default="1" w:styleId="DefaultParagraphFont">
-    <w:name w:val="Default Paragraph Font"/>
-    <w:uiPriority w:val="1"/>
-    <w:semiHidden/>
-    <w:unhideWhenUsed/>
-  </w:style>
-  <w:style w:type="table" w:default="1" w:styleId="TableNormal">
-    <w:name w:val="Normal Table"/>
-    <w:uiPriority w:val="99"/>
-    <w:semiHidden/>
-    <w:unhideWhenUsed/>
-    <w:tblPr>
-      <w:tblInd w:w="0" w:type="dxa"/>
-      <w:tblCellMar>
-        <w:top w:w="0" w:type="dxa"/>
-        <w:left w:w="108" w:type="dxa"/>
-        <w:bottom w:w="0" w:type="dxa"/>
-        <w:right w:w="108" w:type="dxa"/>
-      </w:tblCellMar>
-    </w:tblPr>
-  </w:style>
-  <w:style w:type="numbering" w:default="1" w:styleId="NoList">
-    <w:name w:val="No List"/>
-    <w:uiPriority w:val="99"/>
-    <w:semiHidden/>
-    <w:unhideWhenUsed/>
-  </w:style>
-  <w:style w:type="paragraph" w:styleId="ListParagraph">
-    <w:name w:val="List Paragraph"/>
-    <w:aliases w:val="3,abc,binh,CHUAN,chữ thường"/>
-    <w:basedOn w:val="Normal"/>
-    <w:link w:val="ListParagraphChar"/>
-    <w:uiPriority w:val="34"/>
-    <w:qFormat/>
-    <w:rsid w:val="008D1E68"/>
-    <w:pPr>
-      <w:ind w:left="720"/>
-      <w:contextualSpacing/>
-    </w:pPr>
-  </w:style>
-  <w:style w:type="character" w:customStyle="1" w:styleId="Heading1Char">
-    <w:name w:val="Heading 1 Char"/>
-    <w:aliases w:val="Chương Char"/>
-    <w:basedOn w:val="DefaultParagraphFont"/>
-    <w:link w:val="Heading1"/>
-    <w:uiPriority w:val="9"/>
-    <w:rsid w:val="00121C64"/>
-    <w:rPr>
-      <w:rFonts w:asciiTheme="majorHAnsi" w:eastAsiaTheme="majorEastAsia" w:hAnsiTheme="majorHAnsi" w:cstheme="majorBidi"/>
-      <w:color w:val="365F91" w:themeColor="accent1" w:themeShade="BF"/>
-      <w:sz w:val="32"/>
-      <w:szCs w:val="32"/>
-    </w:rPr>
-  </w:style>
-  <w:style w:type="character" w:customStyle="1" w:styleId="Heading2Char">
-    <w:name w:val="Heading 2 Char"/>
-    <w:basedOn w:val="DefaultParagraphFont"/>
-    <w:link w:val="Heading2"/>
-    <w:uiPriority w:val="9"/>
-    <w:rsid w:val="00121C64"/>
-    <w:rPr>
-      <w:rFonts w:asciiTheme="majorHAnsi" w:eastAsiaTheme="majorEastAsia" w:hAnsiTheme="majorHAnsi" w:cstheme="majorBidi"/>
-      <w:b/>
-      <w:bCs/>
-      <w:color w:val="4F81BD" w:themeColor="accent1"/>
-      <w:sz w:val="26"/>
-      <w:szCs w:val="26"/>
-    </w:rPr>
-  </w:style>
-  <w:style w:type="character" w:customStyle="1" w:styleId="Heading3Char">
-    <w:name w:val="Heading 3 Char"/>
-    <w:basedOn w:val="DefaultParagraphFont"/>
-    <w:link w:val="Heading3"/>
-    <w:uiPriority w:val="9"/>
-    <w:semiHidden/>
-    <w:rsid w:val="00121C64"/>
-    <w:rPr>
-      <w:rFonts w:asciiTheme="majorHAnsi" w:eastAsiaTheme="majorEastAsia" w:hAnsiTheme="majorHAnsi" w:cstheme="majorBidi"/>
-      <w:b/>
-      <w:bCs/>
-      <w:color w:val="4F81BD" w:themeColor="accent1"/>
-    </w:rPr>
-  </w:style>
-  <w:style w:type="character" w:customStyle="1" w:styleId="fontstyle01">
-    <w:name w:val="fontstyle01"/>
-    <w:basedOn w:val="DefaultParagraphFont"/>
-    <w:rsid w:val="00121C64"/>
-    <w:rPr>
-      <w:rFonts w:ascii="Times New Roman" w:hAnsi="Times New Roman" w:cs="Times New Roman" w:hint="default"/>
-      <w:b/>
-      <w:bCs/>
-      <w:i w:val="0"/>
-      <w:iCs w:val="0"/>
-      <w:color w:val="000000"/>
-      <w:sz w:val="26"/>
-      <w:szCs w:val="26"/>
-    </w:rPr>
-  </w:style>
-  <w:style w:type="character" w:customStyle="1" w:styleId="fontstyle21">
-    <w:name w:val="fontstyle21"/>
-    <w:basedOn w:val="DefaultParagraphFont"/>
-    <w:rsid w:val="00121C64"/>
-    <w:rPr>
-      <w:rFonts w:ascii="Times New Roman" w:hAnsi="Times New Roman" w:cs="Times New Roman" w:hint="default"/>
-      <w:b w:val="0"/>
-      <w:bCs w:val="0"/>
-      <w:i w:val="0"/>
-      <w:iCs w:val="0"/>
-      <w:color w:val="000000"/>
-      <w:sz w:val="26"/>
-      <w:szCs w:val="26"/>
-    </w:rPr>
-  </w:style>
-  <w:style w:type="character" w:customStyle="1" w:styleId="ListParagraphChar">
-    <w:name w:val="List Paragraph Char"/>
-    <w:aliases w:val="3 Char,abc Char,binh Char,CHUAN Char,chữ thường Char"/>
-    <w:basedOn w:val="DefaultParagraphFont"/>
-    <w:link w:val="ListParagraph"/>
-    <w:uiPriority w:val="34"/>
-    <w:rsid w:val="00121C64"/>
-    <w:rPr>
-      <w:rFonts w:ascii="Arial" w:eastAsia="Arial" w:hAnsi="Arial" w:cs="Arial"/>
-      <w:lang w:val="vi"/>
-    </w:rPr>
-  </w:style>
-  <w:style w:type="paragraph" w:styleId="BalloonText">
-    <w:name w:val="Balloon Text"/>
-    <w:basedOn w:val="Normal"/>
-    <w:link w:val="BalloonTextChar"/>
-    <w:uiPriority w:val="99"/>
-    <w:semiHidden/>
-    <w:unhideWhenUsed/>
-    <w:rsid w:val="000C6624"/>
-    <w:pPr>
-      <w:spacing w:line="240" w:lineRule="auto"/>
-    </w:pPr>
-    <w:rPr>
-      <w:rFonts w:ascii="Tahoma" w:hAnsi="Tahoma" w:cs="Tahoma"/>
-      <w:sz w:val="16"/>
-      <w:szCs w:val="16"/>
-    </w:rPr>
-  </w:style>
-  <w:style w:type="character" w:customStyle="1" w:styleId="BalloonTextChar">
-    <w:name w:val="Balloon Text Char"/>
-    <w:basedOn w:val="DefaultParagraphFont"/>
-    <w:link w:val="BalloonText"/>
-    <w:uiPriority w:val="99"/>
-    <w:semiHidden/>
-    <w:rsid w:val="000C6624"/>
-    <w:rPr>
-      <w:rFonts w:ascii="Tahoma" w:eastAsia="Arial" w:hAnsi="Tahoma" w:cs="Tahoma"/>
-      <w:sz w:val="16"/>
-      <w:szCs w:val="16"/>
-      <w:lang w:val="vi"/>
-    </w:rPr>
-  </w:style>
-  <w:style w:type="character" w:customStyle="1" w:styleId="Heading7Char">
-    <w:name w:val="Heading 7 Char"/>
-    <w:basedOn w:val="DefaultParagraphFont"/>
-    <w:link w:val="Heading7"/>
-    <w:uiPriority w:val="9"/>
-    <w:semiHidden/>
-    <w:rsid w:val="000C6624"/>
-    <w:rPr>
-      <w:rFonts w:asciiTheme="majorHAnsi" w:eastAsiaTheme="majorEastAsia" w:hAnsiTheme="majorHAnsi" w:cstheme="majorBidi"/>
-      <w:i/>
-      <w:iCs/>
-      <w:color w:val="404040" w:themeColor="text1" w:themeTint="BF"/>
-      <w:lang w:val="vi"/>
-    </w:rPr>
-  </w:style>
-</w:styles>
-</file>
-
-<file path=word/stylesWithEffects.xml><?xml version="1.0" encoding="utf-8"?>
-<w:styles xmlns:wpc="http://schemas.microsoft.com/office/word/2010/wordprocessingCanvas" xmlns:mc="http://schemas.openxmlformats.org/markup-compatibility/2006" xmlns:o="urn:schemas-microsoft-com:office:office" xmlns:r="http://schemas.openxmlformats.org/officeDocument/2006/relationships" xmlns:m="http://schemas.openxmlformats.org/officeDocument/2006/math" xmlns:v="urn:schemas-microsoft-com:vml" xmlns:wp14="http://schemas.microsoft.com/office/word/2010/wordprocessingDrawing" xmlns:wp="http://schemas.openxmlformats.org/drawingml/2006/wordprocessingDrawing" xmlns:w10="urn:schemas-microsoft-com:office:word" xmlns:w="http://schemas.openxmlformats.org/wordprocessingml/2006/main" xmlns:w14="http://schemas.microsoft.com/office/word/2010/wordml" xmlns:wpg="http://schemas.microsoft.com/office/word/2010/wordprocessingGroup" xmlns:wpi="http://schemas.microsoft.com/office/word/2010/wordprocessingInk" xmlns:wne="http://schemas.microsoft.com/office/word/2006/wordml" xmlns:wps="http://schemas.microsoft.com/office/word/2010/wordprocessingShape" mc:Ignorable="w14 wp14">
-  <w:docDefaults>
-    <w:rPrDefault>
-      <w:rPr>
-        <w:rFonts w:asciiTheme="minorHAnsi" w:eastAsiaTheme="minorHAnsi" w:hAnsiTheme="minorHAnsi" w:cstheme="minorBidi"/>
-        <w:sz w:val="22"/>
-        <w:szCs w:val="22"/>
-        <w:lang w:val="en-US" w:eastAsia="en-US" w:bidi="ar-SA"/>
-      </w:rPr>
-    </w:rPrDefault>
-    <w:pPrDefault>
-      <w:pPr>
-        <w:spacing w:after="200" w:line="276" w:lineRule="auto"/>
-      </w:pPr>
-    </w:pPrDefault>
-  </w:docDefaults>
-  <w:latentStyles w:defLockedState="0" w:defUIPriority="99" w:defSemiHidden="1" w:defUnhideWhenUsed="1" w:defQFormat="0" w:count="267">
-    <w:lsdException w:name="Normal" w:semiHidden="0" w:uiPriority="0" w:unhideWhenUsed="0" w:qFormat="1"/>
-    <w:lsdException w:name="heading 1" w:semiHidden="0" w:uiPriority="9" w:unhideWhenUsed="0" w:qFormat="1"/>
-    <w:lsdException w:name="heading 2" w:uiPriority="9" w:qFormat="1"/>
-    <w:lsdException w:name="heading 3" w:uiPriority="9" w:qFormat="1"/>
-    <w:lsdException w:name="heading 4" w:uiPriority="9" w:qFormat="1"/>
-    <w:lsdException w:name="heading 5" w:uiPriority="9" w:qFormat="1"/>
-    <w:lsdException w:name="heading 6" w:uiPriority="9" w:qFormat="1"/>
-    <w:lsdException w:name="heading 7" w:uiPriority="9" w:qFormat="1"/>
-    <w:lsdException w:name="heading 8" w:uiPriority="9" w:qFormat="1"/>
-    <w:lsdException w:name="heading 9" w:uiPriority="9" w:qFormat="1"/>
-    <w:lsdException w:name="toc 1" w:uiPriority="39"/>
-    <w:lsdException w:name="toc 2" w:uiPriority="39"/>
-    <w:lsdException w:name="toc 3" w:uiPriority="39"/>
-    <w:lsdException w:name="toc 4" w:uiPriority="39"/>
-    <w:lsdException w:name="toc 5" w:uiPriority="39"/>
-    <w:lsdException w:name="toc 6" w:uiPriority="39"/>
-    <w:lsdException w:name="toc 7" w:uiPriority="39"/>
-    <w:lsdException w:name="toc 8" w:uiPriority="39"/>
-    <w:lsdException w:name="toc 9" w:uiPriority="39"/>
-    <w:lsdException w:name="caption" w:uiPriority="35" w:qFormat="1"/>
-    <w:lsdException w:name="Title" w:semiHidden="0" w:uiPriority="10" w:unhideWhenUsed="0" w:qFormat="1"/>
-    <w:lsdException w:name="Default Paragraph Font" w:uiPriority="1"/>
-    <w:lsdException w:name="Subtitle" w:semiHidden="0" w:uiPriority="11" w:unhideWhenUsed="0" w:qFormat="1"/>
-    <w:lsdException w:name="Strong" w:semiHidden="0" w:uiPriority="22" w:unhideWhenUsed="0" w:qFormat="1"/>
-    <w:lsdException w:name="Emphasis" w:semiHidden="0" w:uiPriority="20" w:unhideWhenUsed="0" w:qFormat="1"/>
-    <w:lsdException w:name="Table Grid" w:semiHidden="0" w:uiPriority="59" w:unhideWhenUsed="0"/>
-    <w:lsdException w:name="Placeholder Text" w:unhideWhenUsed="0"/>
-    <w:lsdException w:name="No Spacing" w:semiHidden="0" w:uiPriority="1" w:unhideWhenUsed="0" w:qFormat="1"/>
-    <w:lsdException w:name="Light Shading" w:semiHidden="0" w:uiPriority="60" w:unhideWhenUsed="0"/>
-    <w:lsdException w:name="Light List" w:semiHidden="0" w:uiPriority="61" w:unhideWhenUsed="0"/>
-    <w:lsdException w:name="Light Grid" w:semiHidden="0" w:uiPriority="62" w:unhideWhenUsed="0"/>
-    <w:lsdException w:name="Medium Shading 1" w:semiHidden="0" w:uiPriority="63" w:unhideWhenUsed="0"/>
-    <w:lsdException w:name="Medium Shading 2" w:semiHidden="0" w:uiPriority="64" w:unhideWhenUsed="0"/>
-    <w:lsdException w:name="Medium List 1" w:semiHidden="0" w:uiPriority="65" w:unhideWhenUsed="0"/>
-    <w:lsdException w:name="Medium List 2" w:semiHidden="0" w:uiPriority="66" w:unhideWhenUsed="0"/>
-    <w:lsdException w:name="Medium Grid 1" w:semiHidden="0" w:uiPriority="67" w:unhideWhenUsed="0"/>
-    <w:lsdException w:name="Medium Grid 2" w:semiHidden="0" w:uiPriority="68" w:unhideWhenUsed="0"/>
-    <w:lsdException w:name="Medium Grid 3" w:semiHidden="0" w:uiPriority="69" w:unhideWhenUsed="0"/>
-    <w:lsdException w:name="Dark List" w:semiHidden="0" w:uiPriority="70" w:unhideWhenUsed="0"/>
-    <w:lsdException w:name="Colorful Shading" w:semiHidden="0" w:uiPriority="71" w:unhideWhenUsed="0"/>
-    <w:lsdException w:name="Colorful List" w:semiHidden="0" w:uiPriority="72" w:unhideWhenUsed="0"/>
-    <w:lsdException w:name="Colorful Grid" w:semiHidden="0" w:uiPriority="73" w:unhideWhenUsed="0"/>
-    <w:lsdException w:name="Light Shading Accent 1" w:semiHidden="0" w:uiPriority="60" w:unhideWhenUsed="0"/>
-    <w:lsdException w:name="Light List Accent 1" w:semiHidden="0" w:uiPriority="61" w:unhideWhenUsed="0"/>
-    <w:lsdException w:name="Light Grid Accent 1" w:semiHidden="0" w:uiPriority="62" w:unhideWhenUsed="0"/>
-    <w:lsdException w:name="Medium Shading 1 Accent 1" w:semiHidden="0" w:uiPriority="63" w:unhideWhenUsed="0"/>
-    <w:lsdException w:name="Medium Shading 2 Accent 1" w:semiHidden="0" w:uiPriority="64" w:unhideWhenUsed="0"/>
-    <w:lsdException w:name="Medium List 1 Accent 1" w:semiHidden="0" w:uiPriority="65" w:unhideWhenUsed="0"/>
-    <w:lsdException w:name="Revision" w:unhideWhenUsed="0"/>
-    <w:lsdException w:name="List Paragraph" w:semiHidden="0" w:uiPriority="34" w:unhideWhenUsed="0" w:qFormat="1"/>
-    <w:lsdException w:name="Quote" w:semiHidden="0" w:uiPriority="29" w:unhideWhenUsed="0" w:qFormat="1"/>
-    <w:lsdException w:name="Intense Quote" w:semiHidden="0" w:uiPriority="30" w:unhideWhenUsed="0" w:qFormat="1"/>
-    <w:lsdException w:name="Medium List 2 Accent 1" w:semiHidden="0" w:uiPriority="66" w:unhideWhenUsed="0"/>
-    <w:lsdException w:name="Medium Grid 1 Accent 1" w:semiHidden="0" w:uiPriority="67" w:unhideWhenUsed="0"/>
-    <w:lsdException w:name="Medium Grid 2 Accent 1" w:semiHidden="0" w:uiPriority="68" w:unhideWhenUsed="0"/>
-    <w:lsdException w:name="Medium Grid 3 Accent 1" w:semiHidden="0" w:uiPriority="69" w:unhideWhenUsed="0"/>
-    <w:lsdException w:name="Dark List Accent 1" w:semiHidden="0" w:uiPriority="70" w:unhideWhenUsed="0"/>
-    <w:lsdException w:name="Colorful Shading Accent 1" w:semiHidden="0" w:uiPriority="71" w:unhideWhenUsed="0"/>
-    <w:lsdException w:name="Colorful List Accent 1" w:semiHidden="0" w:uiPriority="72" w:unhideWhenUsed="0"/>
-    <w:lsdException w:name="Colorful Grid Accent 1" w:semiHidden="0" w:uiPriority="73" w:unhideWhenUsed="0"/>
-    <w:lsdException w:name="Light Shading Accent 2" w:semiHidden="0" w:uiPriority="60" w:unhideWhenUsed="0"/>
-    <w:lsdException w:name="Light List Accent 2" w:semiHidden="0" w:uiPriority="61" w:unhideWhenUsed="0"/>
-    <w:lsdException w:name="Light Grid Accent 2" w:semiHidden="0" w:uiPriority="62" w:unhideWhenUsed="0"/>
-    <w:lsdException w:name="Medium Shading 1 Accent 2" w:semiHidden="0" w:uiPriority="63" w:unhideWhenUsed="0"/>
-    <w:lsdException w:name="Medium Shading 2 Accent 2" w:semiHidden="0" w:uiPriority="64" w:unhideWhenUsed="0"/>
-    <w:lsdException w:name="Medium List 1 Accent 2" w:semiHidden="0" w:uiPriority="65" w:unhideWhenUsed="0"/>
-    <w:lsdException w:name="Medium List 2 Accent 2" w:semiHidden="0" w:uiPriority="66" w:unhideWhenUsed="0"/>
-    <w:lsdException w:name="Medium Grid 1 Accent 2" w:semiHidden="0" w:uiPriority="67" w:unhideWhenUsed="0"/>
-    <w:lsdException w:name="Medium Grid 2 Accent 2" w:semiHidden="0" w:uiPriority="68" w:unhideWhenUsed="0"/>
-    <w:lsdException w:name="Medium Grid 3 Accent 2" w:semiHidden="0" w:uiPriority="69" w:unhideWhenUsed="0"/>
-    <w:lsdException w:name="Dark List Accent 2" w:semiHidden="0" w:uiPriority="70" w:unhideWhenUsed="0"/>
-    <w:lsdException w:name="Colorful Shading Accent 2" w:semiHidden="0" w:uiPriority="71" w:unhideWhenUsed="0"/>
-    <w:lsdException w:name="Colorful List Accent 2" w:semiHidden="0" w:uiPriority="72" w:unhideWhenUsed="0"/>
-    <w:lsdException w:name="Colorful Grid Accent 2" w:semiHidden="0" w:uiPriority="73" w:unhideWhenUsed="0"/>
-    <w:lsdException w:name="Light Shading Accent 3" w:semiHidden="0" w:uiPriority="60" w:unhideWhenUsed="0"/>
-    <w:lsdException w:name="Light List Accent 3" w:semiHidden="0" w:uiPriority="61" w:unhideWhenUsed="0"/>
-    <w:lsdException w:name="Light Grid Accent 3" w:semiHidden="0" w:uiPriority="62" w:unhideWhenUsed="0"/>
-    <w:lsdException w:name="Medium Shading 1 Accent 3" w:semiHidden="0" w:uiPriority="63" w:unhideWhenUsed="0"/>
-    <w:lsdException w:name="Medium Shading 2 Accent 3" w:semiHidden="0" w:uiPriority="64" w:unhideWhenUsed="0"/>
-    <w:lsdException w:name="Medium List 1 Accent 3" w:semiHidden="0" w:uiPriority="65" w:unhideWhenUsed="0"/>
-    <w:lsdException w:name="Medium List 2 Accent 3" w:semiHidden="0" w:uiPriority="66" w:unhideWhenUsed="0"/>
-    <w:lsdException w:name="Medium Grid 1 Accent 3" w:semiHidden="0" w:uiPriority="67" w:unhideWhenUsed="0"/>
-    <w:lsdException w:name="Medium Grid 2 Accent 3" w:semiHidden="0" w:uiPriority="68" w:unhideWhenUsed="0"/>
-    <w:lsdException w:name="Medium Grid 3 Accent 3" w:semiHidden="0" w:uiPriority="69" w:unhideWhenUsed="0"/>
-    <w:lsdException w:name="Dark List Accent 3" w:semiHidden="0" w:uiPriority="70" w:unhideWhenUsed="0"/>
-    <w:lsdException w:name="Colorful Shading Accent 3" w:semiHidden="0" w:uiPriority="71" w:unhideWhenUsed="0"/>
-    <w:lsdException w:name="Colorful List Accent 3" w:semiHidden="0" w:uiPriority="72" w:unhideWhenUsed="0"/>
-    <w:lsdException w:name="Colorful Grid Accent 3" w:semiHidden="0" w:uiPriority="73" w:unhideWhenUsed="0"/>
-    <w:lsdException w:name="Light Shading Accent 4" w:semiHidden="0" w:uiPriority="60" w:unhideWhenUsed="0"/>
-    <w:lsdException w:name="Light List Accent 4" w:semiHidden="0" w:uiPriority="61" w:unhideWhenUsed="0"/>
-    <w:lsdException w:name="Light Grid Accent 4" w:semiHidden="0" w:uiPriority="62" w:unhideWhenUsed="0"/>
-    <w:lsdException w:name="Medium Shading 1 Accent 4" w:semiHidden="0" w:uiPriority="63" w:unhideWhenUsed="0"/>
-    <w:lsdException w:name="Medium Shading 2 Accent 4" w:semiHidden="0" w:uiPriority="64" w:unhideWhenUsed="0"/>
-    <w:lsdException w:name="Medium List 1 Accent 4" w:semiHidden="0" w:uiPriority="65" w:unhideWhenUsed="0"/>
-    <w:lsdException w:name="Medium List 2 Accent 4" w:semiHidden="0" w:uiPriority="66" w:unhideWhenUsed="0"/>
-    <w:lsdException w:name="Medium Grid 1 Accent 4" w:semiHidden="0" w:uiPriority="67" w:unhideWhenUsed="0"/>
-    <w:lsdException w:name="Medium Grid 2 Accent 4" w:semiHidden="0" w:uiPriority="68" w:unhideWhenUsed="0"/>
-    <w:lsdException w:name="Medium Grid 3 Accent 4" w:semiHidden="0" w:uiPriority="69" w:unhideWhenUsed="0"/>
-    <w:lsdException w:name="Dark List Accent 4" w:semiHidden="0" w:uiPriority="70" w:unhideWhenUsed="0"/>
-    <w:lsdException w:name="Colorful Shading Accent 4" w:semiHidden="0" w:uiPriority="71" w:unhideWhenUsed="0"/>
-    <w:lsdException w:name="Colorful List Accent 4" w:semiHidden="0" w:uiPriority="72" w:unhideWhenUsed="0"/>
-    <w:lsdException w:name="Colorful Grid Accent 4" w:semiHidden="0" w:uiPriority="73" w:unhideWhenUsed="0"/>
-    <w:lsdException w:name="Light Shading Accent 5" w:semiHidden="0" w:uiPriority="60" w:unhideWhenUsed="0"/>
-    <w:lsdException w:name="Light List Accent 5" w:semiHidden="0" w:uiPriority="61" w:unhideWhenUsed="0"/>
-    <w:lsdException w:name="Light Grid Accent 5" w:semiHidden="0" w:uiPriority="62" w:unhideWhenUsed="0"/>
-    <w:lsdException w:name="Medium Shading 1 Accent 5" w:semiHidden="0" w:uiPriority="63" w:unhideWhenUsed="0"/>
-    <w:lsdException w:name="Medium Shading 2 Accent 5" w:semiHidden="0" w:uiPriority="64" w:unhideWhenUsed="0"/>
-    <w:lsdException w:name="Medium List 1 Accent 5" w:semiHidden="0" w:uiPriority="65" w:unhideWhenUsed="0"/>
-    <w:lsdException w:name="Medium List 2 Accent 5" w:semiHidden="0" w:uiPriority="66" w:unhideWhenUsed="0"/>
-    <w:lsdException w:name="Medium Grid 1 Accent 5" w:semiHidden="0" w:uiPriority="67" w:unhideWhenUsed="0"/>
-    <w:lsdException w:name="Medium Grid 2 Accent 5" w:semiHidden="0" w:uiPriority="68" w:unhideWhenUsed="0"/>
-    <w:lsdException w:name="Medium Grid 3 Accent 5" w:semiHidden="0" w:uiPriority="69" w:unhideWhenUsed="0"/>
-    <w:lsdException w:name="Dark List Accent 5" w:semiHidden="0" w:uiPriority="70" w:unhideWhenUsed="0"/>
-    <w:lsdException w:name="Colorful Shading Accent 5" w:semiHidden="0" w:uiPriority="71" w:unhideWhenUsed="0"/>
-    <w:lsdException w:name="Colorful List Accent 5" w:semiHidden="0" w:uiPriority="72" w:unhideWhenUsed="0"/>
-    <w:lsdException w:name="Colorful Grid Accent 5" w:semiHidden="0" w:uiPriority="73" w:unhideWhenUsed="0"/>
-    <w:lsdException w:name="Light Shading Accent 6" w:semiHidden="0" w:uiPriority="60" w:unhideWhenUsed="0"/>
-    <w:lsdException w:name="Light List Accent 6" w:semiHidden="0" w:uiPriority="61" w:unhideWhenUsed="0"/>
-    <w:lsdException w:name="Light Grid Accent 6" w:semiHidden="0" w:uiPriority="62" w:unhideWhenUsed="0"/>
-    <w:lsdException w:name="Medium Shading 1 Accent 6" w:semiHidden="0" w:uiPriority="63" w:unhideWhenUsed="0"/>
-    <w:lsdException w:name="Medium Shading 2 Accent 6" w:semiHidden="0" w:uiPriority="64" w:unhideWhenUsed="0"/>
-    <w:lsdException w:name="Medium List 1 Accent 6" w:semiHidden="0" w:uiPriority="65" w:unhideWhenUsed="0"/>
-    <w:lsdException w:name="Medium List 2 Accent 6" w:semiHidden="0" w:uiPriority="66" w:unhideWhenUsed="0"/>
-    <w:lsdException w:name="Medium Grid 1 Accent 6" w:semiHidden="0" w:uiPriority="67" w:unhideWhenUsed="0"/>
-    <w:lsdException w:name="Medium Grid 2 Accent 6" w:semiHidden="0" w:uiPriority="68" w:unhideWhenUsed="0"/>
-    <w:lsdException w:name="Medium Grid 3 Accent 6" w:semiHidden="0" w:uiPriority="69" w:unhideWhenUsed="0"/>
-    <w:lsdException w:name="Dark List Accent 6" w:semiHidden="0" w:uiPriority="70" w:unhideWhenUsed="0"/>
-    <w:lsdException w:name="Colorful Shading Accent 6" w:semiHidden="0" w:uiPriority="71" w:unhideWhenUsed="0"/>
-    <w:lsdException w:name="Colorful List Accent 6" w:semiHidden="0" w:uiPriority="72" w:unhideWhenUsed="0"/>
-    <w:lsdException w:name="Colorful Grid Accent 6" w:semiHidden="0" w:uiPriority="73" w:unhideWhenUsed="0"/>
-    <w:lsdException w:name="Subtle Emphasis" w:semiHidden="0" w:uiPriority="19" w:unhideWhenUsed="0" w:qFormat="1"/>
-    <w:lsdException w:name="Intense Emphasis" w:semiHidden="0" w:uiPriority="21" w:unhideWhenUsed="0" w:qFormat="1"/>
-    <w:lsdException w:name="Subtle Reference" w:semiHidden="0" w:uiPriority="31" w:unhideWhenUsed="0" w:qFormat="1"/>
-    <w:lsdException w:name="Intense Reference" w:semiHidden="0" w:uiPriority="32" w:unhideWhenUsed="0" w:qFormat="1"/>
-    <w:lsdException w:name="Book Title" w:semiHidden="0" w:uiPriority="33" w:unhideWhenUsed="0" w:qFormat="1"/>
-    <w:lsdException w:name="Bibliography" w:uiPriority="37"/>
-    <w:lsdException w:name="TOC Heading" w:uiPriority="39" w:qFormat="1"/>
+  <w:latentStyles w:defLockedState="0" w:defUIPriority="99" w:defSemiHidden="0" w:defUnhideWhenUsed="0" w:defQFormat="0" w:count="371">
+    <w:lsdException w:name="Normal" w:uiPriority="0" w:qFormat="1"/>
+    <w:lsdException w:name="heading 1" w:uiPriority="9" w:qFormat="1"/>
+    <w:lsdException w:name="heading 2" w:semiHidden="1" w:uiPriority="9" w:unhideWhenUsed="1" w:qFormat="1"/>
+    <w:lsdException w:name="heading 3" w:semiHidden="1" w:uiPriority="9" w:unhideWhenUsed="1" w:qFormat="1"/>
+    <w:lsdException w:name="heading 4" w:semiHidden="1" w:uiPriority="9" w:unhideWhenUsed="1" w:qFormat="1"/>
+    <w:lsdException w:name="heading 5" w:semiHidden="1" w:uiPriority="9" w:unhideWhenUsed="1" w:qFormat="1"/>
+    <w:lsdException w:name="heading 6" w:semiHidden="1" w:uiPriority="9" w:unhideWhenUsed="1" w:qFormat="1"/>
+    <w:lsdException w:name="heading 7" w:semiHidden="1" w:uiPriority="9" w:unhideWhenUsed="1" w:qFormat="1"/>
+    <w:lsdException w:name="heading 8" w:semiHidden="1" w:uiPriority="9" w:unhideWhenUsed="1" w:qFormat="1"/>
+    <w:lsdException w:name="heading 9" w:semiHidden="1" w:uiPriority="9" w:unhideWhenUsed="1" w:qFormat="1"/>
+    <w:lsdException w:name="index 1" w:semiHidden="1" w:unhideWhenUsed="1"/>
+    <w:lsdException w:name="index 2" w:semiHidden="1" w:unhideWhenUsed="1"/>
+    <w:lsdException w:name="index 3" w:semiHidden="1" w:unhideWhenUsed="1"/>
+    <w:lsdException w:name="index 4" w:semiHidden="1" w:unhideWhenUsed="1"/>
+    <w:lsdException w:name="index 5" w:semiHidden="1" w:unhideWhenUsed="1"/>
+    <w:lsdException w:name="index 6" w:semiHidden="1" w:unhideWhenUsed="1"/>
+    <w:lsdException w:name="index 7" w:semiHidden="1" w:unhideWhenUsed="1"/>
+    <w:lsdException w:name="index 8" w:semiHidden="1" w:unhideWhenUsed="1"/>
+    <w:lsdException w:name="index 9" w:semiHidden="1" w:unhideWhenUsed="1"/>
+    <w:lsdException w:name="toc 1" w:semiHidden="1" w:uiPriority="39" w:unhideWhenUsed="1"/>
+    <w:lsdException w:name="toc 2" w:semiHidden="1" w:uiPriority="39" w:unhideWhenUsed="1"/>
+    <w:lsdException w:name="toc 3" w:semiHidden="1" w:uiPriority="39" w:unhideWhenUsed="1"/>
+    <w:lsdException w:name="toc 4" w:semiHidden="1" w:uiPriority="39" w:unhideWhenUsed="1"/>
+    <w:lsdException w:name="toc 5" w:semiHidden="1" w:uiPriority="39" w:unhideWhenUsed="1"/>
+    <w:lsdException w:name="toc 6" w:semiHidden="1" w:uiPriority="39" w:unhideWhenUsed="1"/>
+    <w:lsdException w:name="toc 7" w:semiHidden="1" w:uiPriority="39" w:unhideWhenUsed="1"/>
+    <w:lsdException w:name="toc 8" w:semiHidden="1" w:uiPriority="39" w:unhideWhenUsed="1"/>
+    <w:lsdException w:name="toc 9" w:semiHidden="1" w:uiPriority="39" w:unhideWhenUsed="1"/>
+    <w:lsdException w:name="Normal Indent" w:semiHidden="1" w:unhideWhenUsed="1"/>
+    <w:lsdException w:name="footnote text" w:semiHidden="1" w:unhideWhenUsed="1"/>
+    <w:lsdException w:name="annotation text" w:semiHidden="1" w:unhideWhenUsed="1"/>
+    <w:lsdException w:name="header" w:semiHidden="1" w:unhideWhenUsed="1"/>
+    <w:lsdException w:name="footer" w:semiHidden="1" w:unhideWhenUsed="1"/>
+    <w:lsdException w:name="index heading" w:semiHidden="1" w:unhideWhenUsed="1"/>
+    <w:lsdException w:name="caption" w:semiHidden="1" w:uiPriority="35" w:unhideWhenUsed="1" w:qFormat="1"/>
+    <w:lsdException w:name="table of figures" w:semiHidden="1" w:unhideWhenUsed="1"/>
+    <w:lsdException w:name="envelope address" w:semiHidden="1" w:unhideWhenUsed="1"/>
+    <w:lsdException w:name="envelope return" w:semiHidden="1" w:unhideWhenUsed="1"/>
+    <w:lsdException w:name="footnote reference" w:semiHidden="1" w:unhideWhenUsed="1"/>
+    <w:lsdException w:name="annotation reference" w:semiHidden="1" w:unhideWhenUsed="1"/>
+    <w:lsdException w:name="line number" w:semiHidden="1" w:unhideWhenUsed="1"/>
+    <w:lsdException w:name="page number" w:semiHidden="1" w:unhideWhenUsed="1"/>
+    <w:lsdException w:name="endnote reference" w:semiHidden="1" w:unhideWhenUsed="1"/>
+    <w:lsdException w:name="endnote text" w:semiHidden="1" w:unhideWhenUsed="1"/>
+    <w:lsdException w:name="table of authorities" w:semiHidden="1" w:unhideWhenUsed="1"/>
+    <w:lsdException w:name="macro" w:semiHidden="1" w:unhideWhenUsed="1"/>
+    <w:lsdException w:name="toa heading" w:semiHidden="1" w:unhideWhenUsed="1"/>
+    <w:lsdException w:name="List" w:semiHidden="1" w:unhideWhenUsed="1"/>
+    <w:lsdException w:name="List Bullet" w:semiHidden="1" w:unhideWhenUsed="1"/>
+    <w:lsdException w:name="List Number" w:semiHidden="1" w:unhideWhenUsed="1"/>
+    <w:lsdException w:name="List 2" w:semiHidden="1" w:unhideWhenUsed="1"/>
+    <w:lsdException w:name="List 3" w:semiHidden="1" w:unhideWhenUsed="1"/>
+    <w:lsdException w:name="List 4" w:semiHidden="1" w:unhideWhenUsed="1"/>
+    <w:lsdException w:name="List 5" w:semiHidden="1" w:unhideWhenUsed="1"/>
+    <w:lsdException w:name="List Bullet 2" w:semiHidden="1" w:unhideWhenUsed="1"/>
+    <w:lsdException w:name="List Bullet 3" w:semiHidden="1" w:unhideWhenUsed="1"/>
+    <w:lsdException w:name="List Bullet 4" w:semiHidden="1" w:unhideWhenUsed="1"/>
+    <w:lsdException w:name="List Bullet 5" w:semiHidden="1" w:unhideWhenUsed="1"/>
+    <w:lsdException w:name="List Number 2" w:semiHidden="1" w:unhideWhenUsed="1"/>
+    <w:lsdException w:name="List Number 3" w:semiHidden="1" w:unhideWhenUsed="1"/>
+    <w:lsdException w:name="List Number 4" w:semiHidden="1" w:unhideWhenUsed="1"/>
+    <w:lsdException w:name="List Number 5" w:semiHidden="1" w:unhideWhenUsed="1"/>
+    <w:lsdException w:name="Title" w:uiPriority="10" w:qFormat="1"/>
+    <w:lsdException w:name="Closing" w:semiHidden="1" w:unhideWhenUsed="1"/>
+    <w:lsdException w:name="Signature" w:semiHidden="1" w:unhideWhenUsed="1"/>
+    <w:lsdException w:name="Default Paragraph Font" w:semiHidden="1" w:uiPriority="1" w:unhideWhenUsed="1"/>
+    <w:lsdException w:name="Body Text" w:semiHidden="1" w:unhideWhenUsed="1"/>
+    <w:lsdException w:name="Body Text Indent" w:semiHidden="1" w:unhideWhenUsed="1"/>
+    <w:lsdException w:name="List Continue" w:semiHidden="1" w:unhideWhenUsed="1"/>
+    <w:lsdException w:name="List Continue 2" w:semiHidden="1" w:unhideWhenUsed="1"/>
+    <w:lsdException w:name="List Continue 3" w:semiHidden="1" w:unhideWhenUsed="1"/>
+    <w:lsdException w:name="List Continue 4" w:semiHidden="1" w:unhideWhenUsed="1"/>
+    <w:lsdException w:name="List Continue 5" w:semiHidden="1" w:unhideWhenUsed="1"/>
+    <w:lsdException w:name="Message Header" w:semiHidden="1" w:unhideWhenUsed="1"/>
+    <w:lsdException w:name="Subtitle" w:uiPriority="11" w:qFormat="1"/>
+    <w:lsdException w:name="Salutation" w:semiHidden="1" w:unhideWhenUsed="1"/>
+    <w:lsdException w:name="Date" w:semiHidden="1" w:unhideWhenUsed="1"/>
+    <w:lsdException w:name="Body Text First Indent" w:semiHidden="1" w:unhideWhenUsed="1"/>
+    <w:lsdException w:name="Body Text First Indent 2" w:semiHidden="1" w:unhideWhenUsed="1"/>
+    <w:lsdException w:name="Note Heading" w:semiHidden="1" w:unhideWhenUsed="1"/>
+    <w:lsdException w:name="Body Text 2" w:semiHidden="1" w:unhideWhenUsed="1"/>
+    <w:lsdException w:name="Body Text 3" w:semiHidden="1" w:unhideWhenUsed="1"/>
+    <w:lsdException w:name="Body Text Indent 2" w:semiHidden="1" w:unhideWhenUsed="1"/>
+    <w:lsdException w:name="Body Text Indent 3" w:semiHidden="1" w:unhideWhenUsed="1"/>
+    <w:lsdException w:name="Block Text" w:semiHidden="1" w:unhideWhenUsed="1"/>
+    <w:lsdException w:name="Hyperlink" w:semiHidden="1" w:unhideWhenUsed="1"/>
+    <w:lsdException w:name="FollowedHyperlink" w:semiHidden="1" w:unhideWhenUsed="1"/>
+    <w:lsdException w:name="Strong" w:uiPriority="22" w:qFormat="1"/>
+    <w:lsdException w:name="Emphasis" w:uiPriority="20" w:qFormat="1"/>
+    <w:lsdException w:name="Document Map" w:semiHidden="1" w:unhideWhenUsed="1"/>
+    <w:lsdException w:name="Plain Text" w:semiHidden="1" w:unhideWhenUsed="1"/>
+    <w:lsdException w:name="E-mail Signature" w:semiHidden="1" w:unhideWhenUsed="1"/>
+    <w:lsdException w:name="HTML Top of Form" w:semiHidden="1" w:unhideWhenUsed="1"/>
+    <w:lsdException w:name="HTML Bottom of Form" w:semiHidden="1" w:unhideWhenUsed="1"/>
+    <w:lsdException w:name="Normal (Web)" w:semiHidden="1" w:unhideWhenUsed="1"/>
+    <w:lsdException w:name="HTML Acronym" w:semiHidden="1" w:unhideWhenUsed="1"/>
+    <w:lsdException w:name="HTML Address" w:semiHidden="1" w:unhideWhenUsed="1"/>
+    <w:lsdException w:name="HTML Cite" w:semiHidden="1" w:unhideWhenUsed="1"/>
+    <w:lsdException w:name="HTML Code" w:semiHidden="1" w:unhideWhenUsed="1"/>
+    <w:lsdException w:name="HTML Definition" w:semiHidden="1" w:unhideWhenUsed="1"/>
+    <w:lsdException w:name="HTML Keyboard" w:semiHidden="1" w:unhideWhenUsed="1"/>
+    <w:lsdException w:name="HTML Preformatted" w:semiHidden="1" w:unhideWhenUsed="1"/>
+    <w:lsdException w:name="HTML Sample" w:semiHidden="1" w:unhideWhenUsed="1"/>
+    <w:lsdException w:name="HTML Typewriter" w:semiHidden="1" w:unhideWhenUsed="1"/>
+    <w:lsdException w:name="HTML Variable" w:semiHidden="1" w:unhideWhenUsed="1"/>
+    <w:lsdException w:name="Normal Table" w:semiHidden="1" w:unhideWhenUsed="1"/>
+    <w:lsdException w:name="annotation subject" w:semiHidden="1" w:unhideWhenUsed="1"/>
+    <w:lsdException w:name="No List" w:semiHidden="1" w:unhideWhenUsed="1"/>
+    <w:lsdException w:name="Outline List 1" w:semiHidden="1" w:unhideWhenUsed="1"/>
+    <w:lsdException w:name="Outline List 2" w:semiHidden="1" w:unhideWhenUsed="1"/>
+    <w:lsdException w:name="Outline List 3" w:semiHidden="1" w:unhideWhenUsed="1"/>
+    <w:lsdException w:name="Table Simple 1" w:semiHidden="1" w:unhideWhenUsed="1"/>
+    <w:lsdException w:name="Table Simple 2" w:semiHidden="1" w:unhideWhenUsed="1"/>
+    <w:lsdException w:name="Table Simple 3" w:semiHidden="1" w:unhideWhenUsed="1"/>
+    <w:lsdException w:name="Table Classic 1" w:semiHidden="1" w:unhideWhenUsed="1"/>
+    <w:lsdException w:name="Table Classic 2" w:semiHidden="1" w:unhideWhenUsed="1"/>
+    <w:lsdException w:name="Table Classic 3" w:semiHidden="1" w:unhideWhenUsed="1"/>
+    <w:lsdException w:name="Table Classic 4" w:semiHidden="1" w:unhideWhenUsed="1"/>
+    <w:lsdException w:name="Table Colorful 1" w:semiHidden="1" w:unhideWhenUsed="1"/>
+    <w:lsdException w:name="Table Colorful 2" w:semiHidden="1" w:unhideWhenUsed="1"/>
+    <w:lsdException w:name="Table Colorful 3" w:semiHidden="1" w:unhideWhenUsed="1"/>
+    <w:lsdException w:name="Table Columns 1" w:semiHidden="1" w:unhideWhenUsed="1"/>
+    <w:lsdException w:name="Table Columns 2" w:semiHidden="1" w:unhideWhenUsed="1"/>
+    <w:lsdException w:name="Table Columns 3" w:semiHidden="1" w:unhideWhenUsed="1"/>
+    <w:lsdException w:name="Table Columns 4" w:semiHidden="1" w:unhideWhenUsed="1"/>
+    <w:lsdException w:name="Table Columns 5" w:semiHidden="1" w:unhideWhenUsed="1"/>
+    <w:lsdException w:name="Table Grid 1" w:semiHidden="1" w:unhideWhenUsed="1"/>
+    <w:lsdException w:name="Table Grid 2" w:semiHidden="1" w:unhideWhenUsed="1"/>
+    <w:lsdException w:name="Table Grid 3" w:semiHidden="1" w:unhideWhenUsed="1"/>
+    <w:lsdException w:name="Table Grid 4" w:semiHidden="1" w:unhideWhenUsed="1"/>
+    <w:lsdException w:name="Table Grid 5" w:semiHidden="1" w:unhideWhenUsed="1"/>
+    <w:lsdException w:name="Table Grid 6" w:semiHidden="1" w:unhideWhenUsed="1"/>
+    <w:lsdException w:name="Table Grid 7" w:semiHidden="1" w:unhideWhenUsed="1"/>
+    <w:lsdException w:name="Table Grid 8" w:semiHidden="1" w:unhideWhenUsed="1"/>
+    <w:lsdException w:name="Table List 1" w:semiHidden="1" w:unhideWhenUsed="1"/>
+    <w:lsdException w:name="Table List 2" w:semiHidden="1" w:unhideWhenUsed="1"/>
+    <w:lsdException w:name="Table List 3" w:semiHidden="1" w:unhideWhenUsed="1"/>
+    <w:lsdException w:name="Table List 4" w:semiHidden="1" w:unhideWhenUsed="1"/>
+    <w:lsdException w:name="Table List 5" w:semiHidden="1" w:unhideWhenUsed="1"/>
+    <w:lsdException w:name="Table List 6" w:semiHidden="1" w:unhideWhenUsed="1"/>
+    <w:lsdException w:name="Table List 7" w:semiHidden="1" w:unhideWhenUsed="1"/>
+    <w:lsdException w:name="Table List 8" w:semiHidden="1" w:unhideWhenUsed="1"/>
+    <w:lsdException w:name="Table 3D effects 1" w:semiHidden="1" w:unhideWhenUsed="1"/>
+    <w:lsdException w:name="Table 3D effects 2" w:semiHidden="1" w:unhideWhenUsed="1"/>
+    <w:lsdException w:name="Table 3D effects 3" w:semiHidden="1" w:unhideWhenUsed="1"/>
+    <w:lsdException w:name="Table Contemporary" w:semiHidden="1" w:unhideWhenUsed="1"/>
+    <w:lsdException w:name="Table Elegant" w:semiHidden="1" w:unhideWhenUsed="1"/>
+    <w:lsdException w:name="Table Professional" w:semiHidden="1" w:unhideWhenUsed="1"/>
+    <w:lsdException w:name="Table Subtle 1" w:semiHidden="1" w:unhideWhenUsed="1"/>
+    <w:lsdException w:name="Table Subtle 2" w:semiHidden="1" w:unhideWhenUsed="1"/>
+    <w:lsdException w:name="Table Web 1" w:semiHidden="1" w:unhideWhenUsed="1"/>
+    <w:lsdException w:name="Table Web 2" w:semiHidden="1" w:unhideWhenUsed="1"/>
+    <w:lsdException w:name="Table Web 3" w:semiHidden="1" w:unhideWhenUsed="1"/>
+    <w:lsdException w:name="Balloon Text" w:semiHidden="1" w:unhideWhenUsed="1"/>
+    <w:lsdException w:name="Table Grid" w:uiPriority="59"/>
+    <w:lsdException w:name="Table Theme" w:semiHidden="1" w:unhideWhenUsed="1"/>
+    <w:lsdException w:name="Placeholder Text" w:semiHidden="1"/>
+    <w:lsdException w:name="No Spacing" w:uiPriority="1" w:qFormat="1"/>
+    <w:lsdException w:name="Light Shading" w:uiPriority="60"/>
+    <w:lsdException w:name="Light List" w:uiPriority="61"/>
+    <w:lsdException w:name="Light Grid" w:uiPriority="62"/>
+    <w:lsdException w:name="Medium Shading 1" w:uiPriority="63"/>
+    <w:lsdException w:name="Medium Shading 2" w:uiPriority="64"/>
+    <w:lsdException w:name="Medium List 1" w:uiPriority="65"/>
+    <w:lsdException w:name="Medium List 2" w:uiPriority="66"/>
+    <w:lsdException w:name="Medium Grid 1" w:uiPriority="67"/>
+    <w:lsdException w:name="Medium Grid 2" w:uiPriority="68"/>
+    <w:lsdException w:name="Medium Grid 3" w:uiPriority="69"/>
+    <w:lsdException w:name="Dark List" w:uiPriority="70"/>
+    <w:lsdException w:name="Colorful Shading" w:uiPriority="71"/>
+    <w:lsdException w:name="Colorful List" w:uiPriority="72"/>
+    <w:lsdException w:name="Colorful Grid" w:uiPriority="73"/>
+    <w:lsdException w:name="Light Shading Accent 1" w:uiPriority="60"/>
+    <w:lsdException w:name="Light List Accent 1" w:uiPriority="61"/>
+    <w:lsdException w:name="Light Grid Accent 1" w:uiPriority="62"/>
+    <w:lsdException w:name="Medium Shading 1 Accent 1" w:uiPriority="63"/>
+    <w:lsdException w:name="Medium Shading 2 Accent 1" w:uiPriority="64"/>
+    <w:lsdException w:name="Medium List 1 Accent 1" w:uiPriority="65"/>
+    <w:lsdException w:name="Revision" w:semiHidden="1"/>
+    <w:lsdException w:name="List Paragraph" w:uiPriority="34" w:qFormat="1"/>
+    <w:lsdException w:name="Quote" w:uiPriority="29" w:qFormat="1"/>
+    <w:lsdException w:name="Intense Quote" w:uiPriority="30" w:qFormat="1"/>
+    <w:lsdException w:name="Medium List 2 Accent 1" w:uiPriority="66"/>
+    <w:lsdException w:name="Medium Grid 1 Accent 1" w:uiPriority="67"/>
+    <w:lsdException w:name="Medium Grid 2 Accent 1" w:uiPriority="68"/>
+    <w:lsdException w:name="Medium Grid 3 Accent 1" w:uiPriority="69"/>
+    <w:lsdException w:name="Dark List Accent 1" w:uiPriority="70"/>
+    <w:lsdException w:name="Colorful Shading Accent 1" w:uiPriority="71"/>
+    <w:lsdException w:name="Colorful List Accent 1" w:uiPriority="72"/>
+    <w:lsdException w:name="Colorful Grid Accent 1" w:uiPriority="73"/>
+    <w:lsdException w:name="Light Shading Accent 2" w:uiPriority="60"/>
+    <w:lsdException w:name="Light List Accent 2" w:uiPriority="61"/>
+    <w:lsdException w:name="Light Grid Accent 2" w:uiPriority="62"/>
+    <w:lsdException w:name="Medium Shading 1 Accent 2" w:uiPriority="63"/>
+    <w:lsdException w:name="Medium Shading 2 Accent 2" w:uiPriority="64"/>
+    <w:lsdException w:name="Medium List 1 Accent 2" w:uiPriority="65"/>
+    <w:lsdException w:name="Medium List 2 Accent 2" w:uiPriority="66"/>
+    <w:lsdException w:name="Medium Grid 1 Accent 2" w:uiPriority="67"/>
+    <w:lsdException w:name="Medium Grid 2 Accent 2" w:uiPriority="68"/>
+    <w:lsdException w:name="Medium Grid 3 Accent 2" w:uiPriority="69"/>
+    <w:lsdException w:name="Dark List Accent 2" w:uiPriority="70"/>
+    <w:lsdException w:name="Colorful Shading Accent 2" w:uiPriority="71"/>
+    <w:lsdException w:name="Colorful List Accent 2" w:uiPriority="72"/>
+    <w:lsdException w:name="Colorful Grid Accent 2" w:uiPriority="73"/>
+    <w:lsdException w:name="Light Shading Accent 3" w:uiPriority="60"/>
+    <w:lsdException w:name="Light List Accent 3" w:uiPriority="61"/>
+    <w:lsdException w:name="Light Grid Accent 3" w:uiPriority="62"/>
+    <w:lsdException w:name="Medium Shading 1 Accent 3" w:uiPriority="63"/>
+    <w:lsdException w:name="Medium Shading 2 Accent 3" w:uiPriority="64"/>
+    <w:lsdException w:name="Medium List 1 Accent 3" w:uiPriority="65"/>
+    <w:lsdException w:name="Medium List 2 Accent 3" w:uiPriority="66"/>
+    <w:lsdException w:name="Medium Grid 1 Accent 3" w:uiPriority="67"/>
+    <w:lsdException w:name="Medium Grid 2 Accent 3" w:uiPriority="68"/>
+    <w:lsdException w:name="Medium Grid 3 Accent 3" w:uiPriority="69"/>
+    <w:lsdException w:name="Dark List Accent 3" w:uiPriority="70"/>
+    <w:lsdException w:name="Colorful Shading Accent 3" w:uiPriority="71"/>
+    <w:lsdException w:name="Colorful List Accent 3" w:uiPriority="72"/>
+    <w:lsdException w:name="Colorful Grid Accent 3" w:uiPriority="73"/>
+    <w:lsdException w:name="Light Shading Accent 4" w:uiPriority="60"/>
+    <w:lsdException w:name="Light List Accent 4" w:uiPriority="61"/>
+    <w:lsdException w:name="Light Grid Accent 4" w:uiPriority="62"/>
+    <w:lsdException w:name="Medium Shading 1 Accent 4" w:uiPriority="63"/>
+    <w:lsdException w:name="Medium Shading 2 Accent 4" w:uiPriority="64"/>
+    <w:lsdException w:name="Medium List 1 Accent 4" w:uiPriority="65"/>
+    <w:lsdException w:name="Medium List 2 Accent 4" w:uiPriority="66"/>
+    <w:lsdException w:name="Medium Grid 1 Accent 4" w:uiPriority="67"/>
+    <w:lsdException w:name="Medium Grid 2 Accent 4" w:uiPriority="68"/>
+    <w:lsdException w:name="Medium Grid 3 Accent 4" w:uiPriority="69"/>
+    <w:lsdException w:name="Dark List Accent 4" w:uiPriority="70"/>
+    <w:lsdException w:name="Colorful Shading Accent 4" w:uiPriority="71"/>
+    <w:lsdException w:name="Colorful List Accent 4" w:uiPriority="72"/>
+    <w:lsdException w:name="Colorful Grid Accent 4" w:uiPriority="73"/>
+    <w:lsdException w:name="Light Shading Accent 5" w:uiPriority="60"/>
+    <w:lsdException w:name="Light List Accent 5" w:uiPriority="61"/>
+    <w:lsdException w:name="Light Grid Accent 5" w:uiPriority="62"/>
+    <w:lsdException w:name="Medium Shading 1 Accent 5" w:uiPriority="63"/>
+    <w:lsdException w:name="Medium Shading 2 Accent 5" w:uiPriority="64"/>
+    <w:lsdException w:name="Medium List 1 Accent 5" w:uiPriority="65"/>
+    <w:lsdException w:name="Medium List 2 Accent 5" w:uiPriority="66"/>
+    <w:lsdException w:name="Medium Grid 1 Accent 5" w:uiPriority="67"/>
+    <w:lsdException w:name="Medium Grid 2 Accent 5" w:uiPriority="68"/>
+    <w:lsdException w:name="Medium Grid 3 Accent 5" w:uiPriority="69"/>
+    <w:lsdException w:name="Dark List Accent 5" w:uiPriority="70"/>
+    <w:lsdException w:name="Colorful Shading Accent 5" w:uiPriority="71"/>
+    <w:lsdException w:name="Colorful List Accent 5" w:uiPriority="72"/>
+    <w:lsdException w:name="Colorful Grid Accent 5" w:uiPriority="73"/>
+    <w:lsdException w:name="Light Shading Accent 6" w:uiPriority="60"/>
+    <w:lsdException w:name="Light List Accent 6" w:uiPriority="61"/>
+    <w:lsdException w:name="Light Grid Accent 6" w:uiPriority="62"/>
+    <w:lsdException w:name="Medium Shading 1 Accent 6" w:uiPriority="63"/>
+    <w:lsdException w:name="Medium Shading 2 Accent 6" w:uiPriority="64"/>
+    <w:lsdException w:name="Medium List 1 Accent 6" w:uiPriority="65"/>
+    <w:lsdException w:name="Medium List 2 Accent 6" w:uiPriority="66"/>
+    <w:lsdException w:name="Medium Grid 1 Accent 6" w:uiPriority="67"/>
+    <w:lsdException w:name="Medium Grid 2 Accent 6" w:uiPriority="68"/>
+    <w:lsdException w:name="Medium Grid 3 Accent 6" w:uiPriority="69"/>
+    <w:lsdException w:name="Dark List Accent 6" w:uiPriority="70"/>
+    <w:lsdException w:name="Colorful Shading Accent 6" w:uiPriority="71"/>
+    <w:lsdException w:name="Colorful List Accent 6" w:uiPriority="72"/>
+    <w:lsdException w:name="Colorful Grid Accent 6" w:uiPriority="73"/>
+    <w:lsdException w:name="Subtle Emphasis" w:uiPriority="19" w:qFormat="1"/>
+    <w:lsdException w:name="Intense Emphasis" w:uiPriority="21" w:qFormat="1"/>
+    <w:lsdException w:name="Subtle Reference" w:uiPriority="31" w:qFormat="1"/>
+    <w:lsdException w:name="Intense Reference" w:uiPriority="32" w:qFormat="1"/>
+    <w:lsdException w:name="Book Title" w:uiPriority="33" w:qFormat="1"/>
+    <w:lsdException w:name="Bibliography" w:semiHidden="1" w:uiPriority="37" w:unhideWhenUsed="1"/>
+    <w:lsdException w:name="TOC Heading" w:semiHidden="1" w:uiPriority="39" w:unhideWhenUsed="1" w:qFormat="1"/>
+    <w:lsdException w:name="Plain Table 1" w:uiPriority="41"/>
+    <w:lsdException w:name="Plain Table 2" w:uiPriority="42"/>
+    <w:lsdException w:name="Plain Table 3" w:uiPriority="43"/>
+    <w:lsdException w:name="Plain Table 4" w:uiPriority="44"/>
+    <w:lsdException w:name="Plain Table 5" w:uiPriority="45"/>
+    <w:lsdException w:name="Grid Table Light" w:uiPriority="40"/>
+    <w:lsdException w:name="Grid Table 1 Light" w:uiPriority="46"/>
+    <w:lsdException w:name="Grid Table 2" w:uiPriority="47"/>
+    <w:lsdException w:name="Grid Table 3" w:uiPriority="48"/>
+    <w:lsdException w:name="Grid Table 4" w:uiPriority="49"/>
+    <w:lsdException w:name="Grid Table 5 Dark" w:uiPriority="50"/>
+    <w:lsdException w:name="Grid Table 6 Colorful" w:uiPriority="51"/>
+    <w:lsdException w:name="Grid Table 7 Colorful" w:uiPriority="52"/>
+    <w:lsdException w:name="Grid Table 1 Light Accent 1" w:uiPriority="46"/>
+    <w:lsdException w:name="Grid Table 2 Accent 1" w:uiPriority="47"/>
+    <w:lsdException w:name="Grid Table 3 Accent 1" w:uiPriority="48"/>
+    <w:lsdException w:name="Grid Table 4 Accent 1" w:uiPriority="49"/>
+    <w:lsdException w:name="Grid Table 5 Dark Accent 1" w:uiPriority="50"/>
+    <w:lsdException w:name="Grid Table 6 Colorful Accent 1" w:uiPriority="51"/>
+    <w:lsdException w:name="Grid Table 7 Colorful Accent 1" w:uiPriority="52"/>
+    <w:lsdException w:name="Grid Table 1 Light Accent 2" w:uiPriority="46"/>
+    <w:lsdException w:name="Grid Table 2 Accent 2" w:uiPriority="47"/>
+    <w:lsdException w:name="Grid Table 3 Accent 2" w:uiPriority="48"/>
+    <w:lsdException w:name="Grid Table 4 Accent 2" w:uiPriority="49"/>
+    <w:lsdException w:name="Grid Table 5 Dark Accent 2" w:uiPriority="50"/>
+    <w:lsdException w:name="Grid Table 6 Colorful Accent 2" w:uiPriority="51"/>
+    <w:lsdException w:name="Grid Table 7 Colorful Accent 2" w:uiPriority="52"/>
+    <w:lsdException w:name="Grid Table 1 Light Accent 3" w:uiPriority="46"/>
+    <w:lsdException w:name="Grid Table 2 Accent 3" w:uiPriority="47"/>
+    <w:lsdException w:name="Grid Table 3 Accent 3" w:uiPriority="48"/>
+    <w:lsdException w:name="Grid Table 4 Accent 3" w:uiPriority="49"/>
+    <w:lsdException w:name="Grid Table 5 Dark Accent 3" w:uiPriority="50"/>
+    <w:lsdException w:name="Grid Table 6 Colorful Accent 3" w:uiPriority="51"/>
+    <w:lsdException w:name="Grid Table 7 Colorful Accent 3" w:uiPriority="52"/>
+    <w:lsdException w:name="Grid Table 1 Light Accent 4" w:uiPriority="46"/>
+    <w:lsdException w:name="Grid Table 2 Accent 4" w:uiPriority="47"/>
+    <w:lsdException w:name="Grid Table 3 Accent 4" w:uiPriority="48"/>
+    <w:lsdException w:name="Grid Table 4 Accent 4" w:uiPriority="49"/>
+    <w:lsdException w:name="Grid Table 5 Dark Accent 4" w:uiPriority="50"/>
+    <w:lsdException w:name="Grid Table 6 Colorful Accent 4" w:uiPriority="51"/>
+    <w:lsdException w:name="Grid Table 7 Colorful Accent 4" w:uiPriority="52"/>
+    <w:lsdException w:name="Grid Table 1 Light Accent 5" w:uiPriority="46"/>
+    <w:lsdException w:name="Grid Table 2 Accent 5" w:uiPriority="47"/>
+    <w:lsdException w:name="Grid Table 3 Accent 5" w:uiPriority="48"/>
+    <w:lsdException w:name="Grid Table 4 Accent 5" w:uiPriority="49"/>
+    <w:lsdException w:name="Grid Table 5 Dark Accent 5" w:uiPriority="50"/>
+    <w:lsdException w:name="Grid Table 6 Colorful Accent 5" w:uiPriority="51"/>
+    <w:lsdException w:name="Grid Table 7 Colorful Accent 5" w:uiPriority="52"/>
+    <w:lsdException w:name="Grid Table 1 Light Accent 6" w:uiPriority="46"/>
+    <w:lsdException w:name="Grid Table 2 Accent 6" w:uiPriority="47"/>
+    <w:lsdException w:name="Grid Table 3 Accent 6" w:uiPriority="48"/>
+    <w:lsdException w:name="Grid Table 4 Accent 6" w:uiPriority="49"/>
+    <w:lsdException w:name="Grid Table 5 Dark Accent 6" w:uiPriority="50"/>
+    <w:lsdException w:name="Grid Table 6 Colorful Accent 6" w:uiPriority="51"/>
+    <w:lsdException w:name="Grid Table 7 Colorful Accent 6" w:uiPriority="52"/>
+    <w:lsdException w:name="List Table 1 Light" w:uiPriority="46"/>
+    <w:lsdException w:name="List Table 2" w:uiPriority="47"/>
+    <w:lsdException w:name="List Table 3" w:uiPriority="48"/>
+    <w:lsdException w:name="List Table 4" w:uiPriority="49"/>
+    <w:lsdException w:name="List Table 5 Dark" w:uiPriority="50"/>
+    <w:lsdException w:name="List Table 6 Colorful" w:uiPriority="51"/>
+    <w:lsdException w:name="List Table 7 Colorful" w:uiPriority="52"/>
+    <w:lsdException w:name="List Table 1 Light Accent 1" w:uiPriority="46"/>
+    <w:lsdException w:name="List Table 2 Accent 1" w:uiPriority="47"/>
+    <w:lsdException w:name="List Table 3 Accent 1" w:uiPriority="48"/>
+    <w:lsdException w:name="List Table 4 Accent 1" w:uiPriority="49"/>
+    <w:lsdException w:name="List Table 5 Dark Accent 1" w:uiPriority="50"/>
+    <w:lsdException w:name="List Table 6 Colorful Accent 1" w:uiPriority="51"/>
+    <w:lsdException w:name="List Table 7 Colorful Accent 1" w:uiPriority="52"/>
+    <w:lsdException w:name="List Table 1 Light Accent 2" w:uiPriority="46"/>
+    <w:lsdException w:name="List Table 2 Accent 2" w:uiPriority="47"/>
+    <w:lsdException w:name="List Table 3 Accent 2" w:uiPriority="48"/>
+    <w:lsdException w:name="List Table 4 Accent 2" w:uiPriority="49"/>
+    <w:lsdException w:name="List Table 5 Dark Accent 2" w:uiPriority="50"/>
+    <w:lsdException w:name="List Table 6 Colorful Accent 2" w:uiPriority="51"/>
+    <w:lsdException w:name="List Table 7 Colorful Accent 2" w:uiPriority="52"/>
+    <w:lsdException w:name="List Table 1 Light Accent 3" w:uiPriority="46"/>
+    <w:lsdException w:name="List Table 2 Accent 3" w:uiPriority="47"/>
+    <w:lsdException w:name="List Table 3 Accent 3" w:uiPriority="48"/>
+    <w:lsdException w:name="List Table 4 Accent 3" w:uiPriority="49"/>
+    <w:lsdException w:name="List Table 5 Dark Accent 3" w:uiPriority="50"/>
+    <w:lsdException w:name="List Table 6 Colorful Accent 3" w:uiPriority="51"/>
+    <w:lsdException w:name="List Table 7 Colorful Accent 3" w:uiPriority="52"/>
+    <w:lsdException w:name="List Table 1 Light Accent 4" w:uiPriority="46"/>
+    <w:lsdException w:name="List Table 2 Accent 4" w:uiPriority="47"/>
+    <w:lsdException w:name="List Table 3 Accent 4" w:uiPriority="48"/>
+    <w:lsdException w:name="List Table 4 Accent 4" w:uiPriority="49"/>
+    <w:lsdException w:name="List Table 5 Dark Accent 4" w:uiPriority="50"/>
+    <w:lsdException w:name="List Table 6 Colorful Accent 4" w:uiPriority="51"/>
+    <w:lsdException w:name="List Table 7 Colorful Accent 4" w:uiPriority="52"/>
+    <w:lsdException w:name="List Table 1 Light Accent 5" w:uiPriority="46"/>
+    <w:lsdException w:name="List Table 2 Accent 5" w:uiPriority="47"/>
+    <w:lsdException w:name="List Table 3 Accent 5" w:uiPriority="48"/>
+    <w:lsdException w:name="List Table 4 Accent 5" w:uiPriority="49"/>
+    <w:lsdException w:name="List Table 5 Dark Accent 5" w:uiPriority="50"/>
+    <w:lsdException w:name="List Table 6 Colorful Accent 5" w:uiPriority="51"/>
+    <w:lsdException w:name="List Table 7 Colorful Accent 5" w:uiPriority="52"/>
+    <w:lsdException w:name="List Table 1 Light Accent 6" w:uiPriority="46"/>
+    <w:lsdException w:name="List Table 2 Accent 6" w:uiPriority="47"/>
+    <w:lsdException w:name="List Table 3 Accent 6" w:uiPriority="48"/>
+    <w:lsdException w:name="List Table 4 Accent 6" w:uiPriority="49"/>
+    <w:lsdException w:name="List Table 5 Dark Accent 6" w:uiPriority="50"/>
+    <w:lsdException w:name="List Table 6 Colorful Accent 6" w:uiPriority="51"/>
+    <w:lsdException w:name="List Table 7 Colorful Accent 6" w:uiPriority="52"/>
   </w:latentStyles>
   <w:style w:type="paragraph" w:default="1" w:styleId="Normal">
     <w:name w:val="Normal"/>
@@ -7522,7 +7335,7 @@
 </file>
 
 <file path=customXml/itemProps1.xml><?xml version="1.0" encoding="utf-8"?>
-<ds:datastoreItem xmlns:ds="http://schemas.openxmlformats.org/officeDocument/2006/customXml" ds:itemID="{0FC40B70-145A-4438-9281-40206C0401CD}">
+<ds:datastoreItem xmlns:ds="http://schemas.openxmlformats.org/officeDocument/2006/customXml" ds:itemID="{6DE443E4-FEA9-484C-8C23-D9C04ECDED85}">
   <ds:schemaRefs>
     <ds:schemaRef ds:uri="http://schemas.openxmlformats.org/officeDocument/2006/bibliography"/>
   </ds:schemaRefs>

</xml_diff>